<commit_message>
the section and attendance class funcion tesing using phpunit tool
</commit_message>
<xml_diff>
--- a/Documentation.docx
+++ b/Documentation.docx
@@ -1323,31 +1323,41 @@
       </w:r>
     </w:p>
     <w:p>
-      <w:r>
-        <w:t> </w:t>
-      </w:r>
-    </w:p>
-    <w:p>
-      <w:pPr>
-        <w:rPr>
-          <w:rFonts w:ascii="Times New Roman" w:hAnsi="Times New Roman" w:cs="Times New Roman"/>
+      <w:pPr>
+        <w:rPr>
+          <w:rFonts w:ascii="Times New Roman" w:hAnsi="Times New Roman" w:cs="Times New Roman" w:hint="cs"/>
           <w:b/>
           <w:bCs/>
           <w:color w:val="FFFFFF" w:themeColor="background1"/>
           <w:sz w:val="28"/>
           <w:szCs w:val="28"/>
-          <w:u w:val="single"/>
-          <w:rtl/>
-        </w:rPr>
-      </w:pPr>
-      <w:r>
-        <w:rPr>
-          <w:rFonts w:ascii="Times New Roman" w:hAnsi="Times New Roman" w:cs="Times New Roman"/>
+          <w:highlight w:val="black"/>
+          <w:u w:val="single"/>
+          <w:rtl/>
+        </w:rPr>
+      </w:pPr>
+    </w:p>
+    <w:p>
+      <w:pPr>
+        <w:rPr>
+          <w:rFonts w:ascii="Times New Roman" w:hAnsi="Times New Roman" w:cs="Times New Roman" w:hint="cs"/>
           <w:b/>
           <w:bCs/>
           <w:color w:val="FFFFFF" w:themeColor="background1"/>
           <w:sz w:val="28"/>
           <w:szCs w:val="28"/>
+          <w:u w:val="single"/>
+          <w:rtl/>
+        </w:rPr>
+      </w:pPr>
+      <w:r>
+        <w:rPr>
+          <w:rFonts w:ascii="Times New Roman" w:hAnsi="Times New Roman" w:cs="Times New Roman"/>
+          <w:b/>
+          <w:bCs/>
+          <w:color w:val="FFFFFF" w:themeColor="background1"/>
+          <w:sz w:val="28"/>
+          <w:szCs w:val="28"/>
           <w:highlight w:val="black"/>
           <w:u w:val="single"/>
         </w:rPr>
@@ -1356,6 +1366,59 @@
     </w:p>
     <w:p>
       <w:pPr>
+        <w:rPr>
+          <w:rFonts w:ascii="Times New Roman" w:hAnsi="Times New Roman" w:cs="Times New Roman"/>
+          <w:b/>
+          <w:bCs/>
+          <w:color w:val="FFFFFF" w:themeColor="background1"/>
+          <w:sz w:val="28"/>
+          <w:szCs w:val="28"/>
+          <w:u w:val="single"/>
+          <w:rtl/>
+        </w:rPr>
+      </w:pPr>
+      <w:r>
+        <w:rPr>
+          <w:rFonts w:ascii="Times New Roman" w:hAnsi="Times New Roman" w:cs="Times New Roman" w:hint="cs"/>
+          <w:b/>
+          <w:bCs/>
+          <w:color w:val="FFFFFF" w:themeColor="background1"/>
+          <w:sz w:val="28"/>
+          <w:szCs w:val="28"/>
+          <w:u w:val="single"/>
+          <w:rtl/>
+        </w:rPr>
+        <w:t>ؤ</w:t>
+      </w:r>
+      <w:r>
+        <w:rPr>
+          <w:rFonts w:ascii="Times New Roman" w:hAnsi="Times New Roman" w:cs="Times New Roman"/>
+          <w:b/>
+          <w:bCs/>
+          <w:color w:val="FFFFFF" w:themeColor="background1"/>
+          <w:sz w:val="28"/>
+          <w:szCs w:val="28"/>
+          <w:highlight w:val="black"/>
+          <w:u w:val="single"/>
+        </w:rPr>
+        <w:t xml:space="preserve"> </w:t>
+      </w:r>
+      <w:r>
+        <w:rPr>
+          <w:rFonts w:ascii="Times New Roman" w:hAnsi="Times New Roman" w:cs="Times New Roman"/>
+          <w:b/>
+          <w:bCs/>
+          <w:color w:val="FFFFFF" w:themeColor="background1"/>
+          <w:sz w:val="28"/>
+          <w:szCs w:val="28"/>
+          <w:highlight w:val="black"/>
+          <w:u w:val="single"/>
+        </w:rPr>
+        <w:t>Sections</w:t>
+      </w:r>
+    </w:p>
+    <w:p>
+      <w:pPr>
         <w:pStyle w:val="ListParagraph"/>
         <w:numPr>
           <w:ilvl w:val="0"/>
@@ -1375,19 +1438,38 @@
           <w:szCs w:val="28"/>
           <w:u w:val="single"/>
         </w:rPr>
-        <w:t xml:space="preserve">The function name: </w:t>
-      </w:r>
-    </w:p>
-    <w:p>
-      <w:pPr>
-        <w:pStyle w:val="ListParagraph"/>
-        <w:rPr>
-          <w:rFonts w:ascii="Times New Roman" w:hAnsi="Times New Roman" w:cs="Times New Roman"/>
-          <w:sz w:val="28"/>
-          <w:szCs w:val="28"/>
-          <w:u w:val="single"/>
-        </w:rPr>
-      </w:pPr>
+        <w:t>The function name:</w:t>
+      </w:r>
+      <w:r>
+        <w:rPr>
+          <w:rFonts w:ascii="Times New Roman" w:hAnsi="Times New Roman" w:cs="Times New Roman" w:hint="cs"/>
+          <w:sz w:val="28"/>
+          <w:szCs w:val="28"/>
+          <w:u w:val="single"/>
+          <w:rtl/>
+        </w:rPr>
+        <w:t xml:space="preserve">  </w:t>
+      </w:r>
+      <w:proofErr w:type="spellStart"/>
+      <w:r>
+        <w:rPr>
+          <w:rFonts w:ascii="Times New Roman" w:hAnsi="Times New Roman" w:cs="Times New Roman"/>
+          <w:sz w:val="28"/>
+          <w:szCs w:val="28"/>
+          <w:u w:val="single"/>
+        </w:rPr>
+        <w:t>listSections</w:t>
+      </w:r>
+      <w:proofErr w:type="spellEnd"/>
+      <w:r>
+        <w:rPr>
+          <w:rFonts w:ascii="Times New Roman" w:hAnsi="Times New Roman" w:cs="Times New Roman"/>
+          <w:sz w:val="28"/>
+          <w:szCs w:val="28"/>
+          <w:u w:val="single"/>
+        </w:rPr>
+        <w:t>()</w:t>
+      </w:r>
     </w:p>
     <w:p>
       <w:pPr>
@@ -1416,24 +1498,180 @@
     <w:p>
       <w:pPr>
         <w:pStyle w:val="ListParagraph"/>
-        <w:rPr>
-          <w:rFonts w:ascii="Times New Roman" w:hAnsi="Times New Roman" w:cs="Times New Roman"/>
-          <w:sz w:val="28"/>
-          <w:szCs w:val="28"/>
-          <w:u w:val="single"/>
-        </w:rPr>
-      </w:pPr>
-    </w:p>
-    <w:p>
-      <w:pPr>
-        <w:pStyle w:val="ListParagraph"/>
-        <w:rPr>
-          <w:rFonts w:ascii="Times New Roman" w:hAnsi="Times New Roman" w:cs="Times New Roman"/>
-          <w:sz w:val="28"/>
-          <w:szCs w:val="28"/>
-          <w:u w:val="single"/>
-        </w:rPr>
-      </w:pPr>
+        <w:numPr>
+          <w:ilvl w:val="0"/>
+          <w:numId w:val="9"/>
+        </w:numPr>
+        <w:rPr>
+          <w:rFonts w:ascii="Times New Roman" w:hAnsi="Times New Roman" w:cs="Times New Roman"/>
+          <w:sz w:val="24"/>
+          <w:szCs w:val="24"/>
+        </w:rPr>
+      </w:pPr>
+      <w:r>
+        <w:rPr>
+          <w:rFonts w:ascii="Times New Roman" w:hAnsi="Times New Roman" w:cs="Times New Roman"/>
+          <w:sz w:val="24"/>
+          <w:szCs w:val="24"/>
+        </w:rPr>
+        <w:t>Connect to the database</w:t>
+      </w:r>
+    </w:p>
+    <w:p>
+      <w:pPr>
+        <w:pStyle w:val="ListParagraph"/>
+        <w:numPr>
+          <w:ilvl w:val="0"/>
+          <w:numId w:val="9"/>
+        </w:numPr>
+        <w:rPr>
+          <w:rFonts w:ascii="Times New Roman" w:hAnsi="Times New Roman" w:cs="Times New Roman"/>
+          <w:sz w:val="24"/>
+          <w:szCs w:val="24"/>
+        </w:rPr>
+      </w:pPr>
+      <w:r>
+        <w:rPr>
+          <w:rFonts w:ascii="Times New Roman" w:hAnsi="Times New Roman" w:cs="Times New Roman"/>
+          <w:sz w:val="24"/>
+          <w:szCs w:val="24"/>
+        </w:rPr>
+        <w:t>Check if search POST value not empty</w:t>
+      </w:r>
+    </w:p>
+    <w:p>
+      <w:pPr>
+        <w:pStyle w:val="ListParagraph"/>
+        <w:numPr>
+          <w:ilvl w:val="0"/>
+          <w:numId w:val="9"/>
+        </w:numPr>
+        <w:rPr>
+          <w:rFonts w:ascii="Times New Roman" w:hAnsi="Times New Roman" w:cs="Times New Roman"/>
+          <w:sz w:val="24"/>
+          <w:szCs w:val="24"/>
+        </w:rPr>
+      </w:pPr>
+      <w:r>
+        <w:rPr>
+          <w:rFonts w:ascii="Times New Roman" w:hAnsi="Times New Roman" w:cs="Times New Roman"/>
+          <w:sz w:val="24"/>
+          <w:szCs w:val="24"/>
+        </w:rPr>
+        <w:t>Check if order</w:t>
+      </w:r>
+      <w:r>
+        <w:rPr>
+          <w:rFonts w:ascii="Times New Roman" w:hAnsi="Times New Roman" w:cs="Times New Roman"/>
+          <w:sz w:val="24"/>
+          <w:szCs w:val="24"/>
+        </w:rPr>
+        <w:t xml:space="preserve"> POST</w:t>
+      </w:r>
+      <w:r>
+        <w:rPr>
+          <w:rFonts w:ascii="Times New Roman" w:hAnsi="Times New Roman" w:cs="Times New Roman"/>
+          <w:sz w:val="24"/>
+          <w:szCs w:val="24"/>
+        </w:rPr>
+        <w:t xml:space="preserve"> values not empty</w:t>
+      </w:r>
+    </w:p>
+    <w:p>
+      <w:pPr>
+        <w:pStyle w:val="ListParagraph"/>
+        <w:numPr>
+          <w:ilvl w:val="0"/>
+          <w:numId w:val="9"/>
+        </w:numPr>
+        <w:rPr>
+          <w:rFonts w:ascii="Times New Roman" w:hAnsi="Times New Roman" w:cs="Times New Roman"/>
+          <w:sz w:val="24"/>
+          <w:szCs w:val="24"/>
+        </w:rPr>
+      </w:pPr>
+      <w:r>
+        <w:rPr>
+          <w:rFonts w:ascii="Times New Roman" w:hAnsi="Times New Roman" w:cs="Times New Roman"/>
+          <w:sz w:val="24"/>
+          <w:szCs w:val="24"/>
+        </w:rPr>
+        <w:t xml:space="preserve">Check if  </w:t>
+      </w:r>
+      <w:r>
+        <w:rPr>
+          <w:rFonts w:ascii="Times New Roman" w:hAnsi="Times New Roman" w:cs="Times New Roman"/>
+          <w:sz w:val="24"/>
+          <w:szCs w:val="24"/>
+        </w:rPr>
+        <w:t>POST length value not equal (-1)</w:t>
+      </w:r>
+    </w:p>
+    <w:p>
+      <w:pPr>
+        <w:pStyle w:val="ListParagraph"/>
+        <w:numPr>
+          <w:ilvl w:val="0"/>
+          <w:numId w:val="9"/>
+        </w:numPr>
+        <w:rPr>
+          <w:rFonts w:ascii="Times New Roman" w:hAnsi="Times New Roman" w:cs="Times New Roman"/>
+          <w:sz w:val="24"/>
+          <w:szCs w:val="24"/>
+        </w:rPr>
+      </w:pPr>
+      <w:r>
+        <w:rPr>
+          <w:rFonts w:ascii="Times New Roman" w:hAnsi="Times New Roman" w:cs="Times New Roman"/>
+          <w:sz w:val="24"/>
+          <w:szCs w:val="24"/>
+        </w:rPr>
+        <w:t>Select all sections</w:t>
+      </w:r>
+    </w:p>
+    <w:p>
+      <w:pPr>
+        <w:pStyle w:val="ListParagraph"/>
+        <w:numPr>
+          <w:ilvl w:val="0"/>
+          <w:numId w:val="9"/>
+        </w:numPr>
+        <w:rPr>
+          <w:rFonts w:ascii="Times New Roman" w:hAnsi="Times New Roman" w:cs="Times New Roman"/>
+          <w:sz w:val="24"/>
+          <w:szCs w:val="24"/>
+        </w:rPr>
+      </w:pPr>
+      <w:r>
+        <w:rPr>
+          <w:rFonts w:ascii="Times New Roman" w:hAnsi="Times New Roman" w:cs="Times New Roman"/>
+          <w:sz w:val="24"/>
+          <w:szCs w:val="24"/>
+        </w:rPr>
+        <w:t>Store the values in an array</w:t>
+      </w:r>
+    </w:p>
+    <w:p>
+      <w:pPr>
+        <w:pStyle w:val="ListParagraph"/>
+        <w:numPr>
+          <w:ilvl w:val="0"/>
+          <w:numId w:val="9"/>
+        </w:numPr>
+        <w:rPr>
+          <w:rFonts w:ascii="Times New Roman" w:hAnsi="Times New Roman" w:cs="Times New Roman"/>
+          <w:sz w:val="24"/>
+          <w:szCs w:val="24"/>
+        </w:rPr>
+      </w:pPr>
+      <w:r>
+        <w:rPr>
+          <w:rFonts w:ascii="Times New Roman" w:hAnsi="Times New Roman" w:cs="Times New Roman"/>
+          <w:sz w:val="24"/>
+          <w:szCs w:val="24"/>
+        </w:rPr>
+        <w:t xml:space="preserve">Echo array output </w:t>
+      </w:r>
     </w:p>
     <w:p>
       <w:pPr>
@@ -1458,6 +1696,45 @@
         </w:rPr>
         <w:t>Test result:</w:t>
       </w:r>
+      <w:r>
+        <w:rPr>
+          <w:rFonts w:ascii="Times New Roman" w:hAnsi="Times New Roman" w:cs="Times New Roman"/>
+          <w:sz w:val="28"/>
+          <w:szCs w:val="28"/>
+          <w:u w:val="single"/>
+        </w:rPr>
+        <w:t xml:space="preserve"> </w:t>
+      </w:r>
+      <w:r>
+        <w:rPr>
+          <w:rFonts w:ascii="Times New Roman" w:hAnsi="Times New Roman" w:cs="Times New Roman"/>
+          <w:sz w:val="28"/>
+          <w:szCs w:val="28"/>
+        </w:rPr>
+        <w:t xml:space="preserve"> </w:t>
+      </w:r>
+      <w:r>
+        <w:rPr>
+          <w:rFonts w:ascii="Times New Roman" w:hAnsi="Times New Roman" w:cs="Times New Roman"/>
+          <w:b/>
+          <w:bCs/>
+          <w:color w:val="92D050"/>
+          <w:sz w:val="28"/>
+          <w:szCs w:val="28"/>
+        </w:rPr>
+        <w:t xml:space="preserve">  </w:t>
+      </w:r>
+      <w:r>
+        <w:rPr>
+          <w:rFonts w:ascii="Times New Roman" w:hAnsi="Times New Roman" w:cs="Times New Roman"/>
+          <w:b/>
+          <w:bCs/>
+          <w:color w:val="92D050"/>
+          <w:sz w:val="28"/>
+          <w:szCs w:val="28"/>
+        </w:rPr>
+        <w:t>Pass</w:t>
+      </w:r>
     </w:p>
     <w:p>
       <w:pPr>
@@ -1466,6 +1743,9 @@
           <w:ilvl w:val="0"/>
           <w:numId w:val="3"/>
         </w:numPr>
+        <w:pBdr>
+          <w:bottom w:val="single" w:sz="6" w:space="1" w:color="auto"/>
+        </w:pBdr>
         <w:rPr>
           <w:rFonts w:ascii="Times New Roman" w:hAnsi="Times New Roman" w:cs="Times New Roman"/>
           <w:sz w:val="28"/>
@@ -1483,112 +1763,2638 @@
         <w:t>Error message:</w:t>
       </w:r>
     </w:p>
+    <w:p>
+      <w:pPr>
+        <w:pStyle w:val="ListParagraph"/>
+        <w:numPr>
+          <w:ilvl w:val="0"/>
+          <w:numId w:val="3"/>
+        </w:numPr>
+        <w:rPr>
+          <w:rFonts w:ascii="Times New Roman" w:hAnsi="Times New Roman" w:cs="Times New Roman"/>
+          <w:sz w:val="28"/>
+          <w:szCs w:val="28"/>
+          <w:u w:val="single"/>
+        </w:rPr>
+      </w:pPr>
+      <w:r>
+        <w:rPr>
+          <w:rFonts w:ascii="Times New Roman" w:hAnsi="Times New Roman" w:cs="Times New Roman"/>
+          <w:sz w:val="28"/>
+          <w:szCs w:val="28"/>
+          <w:u w:val="single"/>
+        </w:rPr>
+        <w:t>The function name:</w:t>
+      </w:r>
+      <w:r>
+        <w:rPr>
+          <w:rFonts w:ascii="Times New Roman" w:hAnsi="Times New Roman" w:cs="Times New Roman" w:hint="cs"/>
+          <w:sz w:val="28"/>
+          <w:szCs w:val="28"/>
+          <w:u w:val="single"/>
+          <w:rtl/>
+        </w:rPr>
+        <w:t xml:space="preserve">  </w:t>
+      </w:r>
+      <w:proofErr w:type="spellStart"/>
+      <w:r>
+        <w:rPr>
+          <w:rFonts w:ascii="Times New Roman" w:hAnsi="Times New Roman" w:cs="Times New Roman"/>
+          <w:sz w:val="28"/>
+          <w:szCs w:val="28"/>
+          <w:u w:val="single"/>
+        </w:rPr>
+        <w:t>addTeacher</w:t>
+      </w:r>
+      <w:proofErr w:type="spellEnd"/>
+      <w:r>
+        <w:rPr>
+          <w:rFonts w:ascii="Times New Roman" w:hAnsi="Times New Roman" w:cs="Times New Roman"/>
+          <w:sz w:val="28"/>
+          <w:szCs w:val="28"/>
+          <w:u w:val="single"/>
+        </w:rPr>
+        <w:t xml:space="preserve"> ()</w:t>
+      </w:r>
+    </w:p>
+    <w:p>
+      <w:pPr>
+        <w:pStyle w:val="ListParagraph"/>
+        <w:numPr>
+          <w:ilvl w:val="0"/>
+          <w:numId w:val="3"/>
+        </w:numPr>
+        <w:rPr>
+          <w:rFonts w:ascii="Times New Roman" w:hAnsi="Times New Roman" w:cs="Times New Roman"/>
+          <w:sz w:val="28"/>
+          <w:szCs w:val="28"/>
+          <w:u w:val="single"/>
+        </w:rPr>
+      </w:pPr>
+      <w:r>
+        <w:rPr>
+          <w:rFonts w:ascii="Times New Roman" w:hAnsi="Times New Roman" w:cs="Times New Roman"/>
+          <w:sz w:val="28"/>
+          <w:szCs w:val="28"/>
+          <w:u w:val="single"/>
+        </w:rPr>
+        <w:t>Algorithm steps:</w:t>
+      </w:r>
+    </w:p>
+    <w:p>
+      <w:pPr>
+        <w:pStyle w:val="ListParagraph"/>
+        <w:numPr>
+          <w:ilvl w:val="0"/>
+          <w:numId w:val="9"/>
+        </w:numPr>
+        <w:rPr>
+          <w:rFonts w:ascii="Times New Roman" w:hAnsi="Times New Roman" w:cs="Times New Roman"/>
+          <w:sz w:val="24"/>
+          <w:szCs w:val="24"/>
+        </w:rPr>
+      </w:pPr>
+      <w:r>
+        <w:rPr>
+          <w:rFonts w:ascii="Times New Roman" w:hAnsi="Times New Roman" w:cs="Times New Roman"/>
+          <w:sz w:val="24"/>
+          <w:szCs w:val="24"/>
+        </w:rPr>
+        <w:t>Input POST  teacher name</w:t>
+      </w:r>
+    </w:p>
+    <w:p>
+      <w:pPr>
+        <w:pStyle w:val="ListParagraph"/>
+        <w:numPr>
+          <w:ilvl w:val="0"/>
+          <w:numId w:val="9"/>
+        </w:numPr>
+        <w:rPr>
+          <w:rFonts w:ascii="Times New Roman" w:hAnsi="Times New Roman" w:cs="Times New Roman"/>
+          <w:sz w:val="24"/>
+          <w:szCs w:val="24"/>
+        </w:rPr>
+      </w:pPr>
+      <w:r>
+        <w:rPr>
+          <w:rFonts w:ascii="Times New Roman" w:hAnsi="Times New Roman" w:cs="Times New Roman"/>
+          <w:sz w:val="24"/>
+          <w:szCs w:val="24"/>
+        </w:rPr>
+        <w:t>Connect to the database</w:t>
+      </w:r>
+    </w:p>
+    <w:p>
+      <w:pPr>
+        <w:pStyle w:val="ListParagraph"/>
+        <w:numPr>
+          <w:ilvl w:val="0"/>
+          <w:numId w:val="9"/>
+        </w:numPr>
+        <w:rPr>
+          <w:rFonts w:ascii="Times New Roman" w:hAnsi="Times New Roman" w:cs="Times New Roman"/>
+          <w:sz w:val="24"/>
+          <w:szCs w:val="24"/>
+        </w:rPr>
+      </w:pPr>
+      <w:r>
+        <w:rPr>
+          <w:rFonts w:ascii="Times New Roman" w:hAnsi="Times New Roman" w:cs="Times New Roman"/>
+          <w:sz w:val="24"/>
+          <w:szCs w:val="24"/>
+        </w:rPr>
+        <w:t xml:space="preserve">Check </w:t>
+      </w:r>
+      <w:r>
+        <w:rPr>
+          <w:rFonts w:ascii="Times New Roman" w:hAnsi="Times New Roman" w:cs="Times New Roman"/>
+          <w:sz w:val="24"/>
+          <w:szCs w:val="24"/>
+        </w:rPr>
+        <w:t xml:space="preserve">if </w:t>
+      </w:r>
+      <w:r>
+        <w:rPr>
+          <w:rFonts w:ascii="Times New Roman" w:hAnsi="Times New Roman" w:cs="Times New Roman"/>
+          <w:sz w:val="24"/>
+          <w:szCs w:val="24"/>
+        </w:rPr>
+        <w:t xml:space="preserve"> POST</w:t>
+      </w:r>
+      <w:r>
+        <w:rPr>
+          <w:rFonts w:ascii="Times New Roman" w:hAnsi="Times New Roman" w:cs="Times New Roman"/>
+          <w:sz w:val="24"/>
+          <w:szCs w:val="24"/>
+        </w:rPr>
+        <w:t xml:space="preserve"> teacher name</w:t>
+      </w:r>
+      <w:r>
+        <w:rPr>
+          <w:rFonts w:ascii="Times New Roman" w:hAnsi="Times New Roman" w:cs="Times New Roman"/>
+          <w:sz w:val="24"/>
+          <w:szCs w:val="24"/>
+        </w:rPr>
+        <w:t xml:space="preserve"> values not empty</w:t>
+      </w:r>
+    </w:p>
+    <w:p>
+      <w:pPr>
+        <w:pStyle w:val="ListParagraph"/>
+        <w:numPr>
+          <w:ilvl w:val="0"/>
+          <w:numId w:val="9"/>
+        </w:numPr>
+        <w:rPr>
+          <w:rFonts w:ascii="Times New Roman" w:hAnsi="Times New Roman" w:cs="Times New Roman"/>
+          <w:sz w:val="24"/>
+          <w:szCs w:val="24"/>
+        </w:rPr>
+      </w:pPr>
+      <w:r>
+        <w:rPr>
+          <w:rFonts w:ascii="Times New Roman" w:hAnsi="Times New Roman" w:cs="Times New Roman"/>
+          <w:sz w:val="24"/>
+          <w:szCs w:val="24"/>
+        </w:rPr>
+        <w:t xml:space="preserve">Connect to the database </w:t>
+      </w:r>
+    </w:p>
+    <w:p>
+      <w:pPr>
+        <w:pStyle w:val="ListParagraph"/>
+        <w:numPr>
+          <w:ilvl w:val="0"/>
+          <w:numId w:val="9"/>
+        </w:numPr>
+        <w:rPr>
+          <w:rFonts w:ascii="Times New Roman" w:hAnsi="Times New Roman" w:cs="Times New Roman"/>
+          <w:sz w:val="24"/>
+          <w:szCs w:val="24"/>
+        </w:rPr>
+      </w:pPr>
+      <w:r>
+        <w:rPr>
+          <w:rFonts w:ascii="Times New Roman" w:hAnsi="Times New Roman" w:cs="Times New Roman"/>
+          <w:sz w:val="24"/>
+          <w:szCs w:val="24"/>
+        </w:rPr>
+        <w:t>Insert the data</w:t>
+      </w:r>
+    </w:p>
+    <w:p>
+      <w:pPr>
+        <w:pStyle w:val="ListParagraph"/>
+        <w:numPr>
+          <w:ilvl w:val="0"/>
+          <w:numId w:val="3"/>
+        </w:numPr>
+        <w:rPr>
+          <w:rFonts w:ascii="Times New Roman" w:hAnsi="Times New Roman" w:cs="Times New Roman"/>
+          <w:sz w:val="28"/>
+          <w:szCs w:val="28"/>
+          <w:u w:val="single"/>
+        </w:rPr>
+      </w:pPr>
+      <w:r>
+        <w:rPr>
+          <w:rFonts w:ascii="Times New Roman" w:hAnsi="Times New Roman" w:cs="Times New Roman"/>
+          <w:sz w:val="28"/>
+          <w:szCs w:val="28"/>
+          <w:u w:val="single"/>
+        </w:rPr>
+        <w:t>Test result:</w:t>
+      </w:r>
+      <w:r>
+        <w:rPr>
+          <w:rFonts w:ascii="Times New Roman" w:hAnsi="Times New Roman" w:cs="Times New Roman"/>
+          <w:sz w:val="28"/>
+          <w:szCs w:val="28"/>
+          <w:u w:val="single"/>
+        </w:rPr>
+        <w:t xml:space="preserve"> </w:t>
+      </w:r>
+      <w:r>
+        <w:rPr>
+          <w:rFonts w:ascii="Times New Roman" w:hAnsi="Times New Roman" w:cs="Times New Roman"/>
+          <w:sz w:val="28"/>
+          <w:szCs w:val="28"/>
+        </w:rPr>
+        <w:t xml:space="preserve"> </w:t>
+      </w:r>
+      <w:r>
+        <w:rPr>
+          <w:rFonts w:ascii="Times New Roman" w:hAnsi="Times New Roman" w:cs="Times New Roman"/>
+          <w:b/>
+          <w:bCs/>
+          <w:color w:val="92D050"/>
+          <w:sz w:val="28"/>
+          <w:szCs w:val="28"/>
+        </w:rPr>
+        <w:t xml:space="preserve">  </w:t>
+      </w:r>
+      <w:r>
+        <w:rPr>
+          <w:rFonts w:ascii="Times New Roman" w:hAnsi="Times New Roman" w:cs="Times New Roman"/>
+          <w:b/>
+          <w:bCs/>
+          <w:color w:val="92D050"/>
+          <w:sz w:val="28"/>
+          <w:szCs w:val="28"/>
+        </w:rPr>
+        <w:t>Pass</w:t>
+      </w:r>
+    </w:p>
+    <w:p>
+      <w:pPr>
+        <w:pStyle w:val="ListParagraph"/>
+        <w:numPr>
+          <w:ilvl w:val="0"/>
+          <w:numId w:val="3"/>
+        </w:numPr>
+        <w:pBdr>
+          <w:bottom w:val="single" w:sz="6" w:space="1" w:color="auto"/>
+        </w:pBdr>
+        <w:rPr>
+          <w:rFonts w:ascii="Times New Roman" w:hAnsi="Times New Roman" w:cs="Times New Roman"/>
+          <w:sz w:val="28"/>
+          <w:szCs w:val="28"/>
+          <w:u w:val="single"/>
+        </w:rPr>
+      </w:pPr>
+      <w:r>
+        <w:rPr>
+          <w:rFonts w:ascii="Times New Roman" w:hAnsi="Times New Roman" w:cs="Times New Roman"/>
+          <w:sz w:val="28"/>
+          <w:szCs w:val="28"/>
+          <w:u w:val="single"/>
+        </w:rPr>
+        <w:t>Error message:</w:t>
+      </w:r>
+    </w:p>
+    <w:p>
+      <w:pPr>
+        <w:pStyle w:val="ListParagraph"/>
+        <w:numPr>
+          <w:ilvl w:val="0"/>
+          <w:numId w:val="3"/>
+        </w:numPr>
+        <w:rPr>
+          <w:rFonts w:ascii="Times New Roman" w:hAnsi="Times New Roman" w:cs="Times New Roman"/>
+          <w:sz w:val="28"/>
+          <w:szCs w:val="28"/>
+          <w:u w:val="single"/>
+        </w:rPr>
+      </w:pPr>
+      <w:r>
+        <w:rPr>
+          <w:rFonts w:ascii="Times New Roman" w:hAnsi="Times New Roman" w:cs="Times New Roman"/>
+          <w:sz w:val="28"/>
+          <w:szCs w:val="28"/>
+          <w:u w:val="single"/>
+        </w:rPr>
+        <w:t>The function name:</w:t>
+      </w:r>
+      <w:r>
+        <w:rPr>
+          <w:rFonts w:ascii="Times New Roman" w:hAnsi="Times New Roman" w:cs="Times New Roman" w:hint="cs"/>
+          <w:sz w:val="28"/>
+          <w:szCs w:val="28"/>
+          <w:u w:val="single"/>
+          <w:rtl/>
+        </w:rPr>
+        <w:t xml:space="preserve">  </w:t>
+      </w:r>
+      <w:proofErr w:type="spellStart"/>
+      <w:r>
+        <w:rPr>
+          <w:rFonts w:ascii="Times New Roman" w:hAnsi="Times New Roman" w:cs="Times New Roman"/>
+          <w:sz w:val="28"/>
+          <w:szCs w:val="28"/>
+          <w:u w:val="single"/>
+        </w:rPr>
+        <w:t>getTeacher</w:t>
+      </w:r>
+      <w:proofErr w:type="spellEnd"/>
+      <w:r>
+        <w:rPr>
+          <w:rFonts w:ascii="Times New Roman" w:hAnsi="Times New Roman" w:cs="Times New Roman"/>
+          <w:sz w:val="28"/>
+          <w:szCs w:val="28"/>
+          <w:u w:val="single"/>
+        </w:rPr>
+        <w:t>()</w:t>
+      </w:r>
+    </w:p>
+    <w:p>
+      <w:pPr>
+        <w:pStyle w:val="ListParagraph"/>
+        <w:numPr>
+          <w:ilvl w:val="0"/>
+          <w:numId w:val="3"/>
+        </w:numPr>
+        <w:rPr>
+          <w:rFonts w:ascii="Times New Roman" w:hAnsi="Times New Roman" w:cs="Times New Roman"/>
+          <w:sz w:val="28"/>
+          <w:szCs w:val="28"/>
+          <w:u w:val="single"/>
+        </w:rPr>
+      </w:pPr>
+      <w:r>
+        <w:rPr>
+          <w:rFonts w:ascii="Times New Roman" w:hAnsi="Times New Roman" w:cs="Times New Roman"/>
+          <w:sz w:val="28"/>
+          <w:szCs w:val="28"/>
+          <w:u w:val="single"/>
+        </w:rPr>
+        <w:t>Algorithm steps:</w:t>
+      </w:r>
+    </w:p>
+    <w:p>
+      <w:pPr>
+        <w:pStyle w:val="ListParagraph"/>
+        <w:numPr>
+          <w:ilvl w:val="0"/>
+          <w:numId w:val="9"/>
+        </w:numPr>
+        <w:rPr>
+          <w:rFonts w:ascii="Times New Roman" w:hAnsi="Times New Roman" w:cs="Times New Roman"/>
+          <w:sz w:val="24"/>
+          <w:szCs w:val="24"/>
+        </w:rPr>
+      </w:pPr>
+      <w:r>
+        <w:rPr>
+          <w:rFonts w:ascii="Times New Roman" w:hAnsi="Times New Roman" w:cs="Times New Roman"/>
+          <w:sz w:val="24"/>
+          <w:szCs w:val="24"/>
+        </w:rPr>
+        <w:t>Input POST  teacher id number</w:t>
+      </w:r>
+    </w:p>
+    <w:p>
+      <w:pPr>
+        <w:pStyle w:val="ListParagraph"/>
+        <w:numPr>
+          <w:ilvl w:val="0"/>
+          <w:numId w:val="9"/>
+        </w:numPr>
+        <w:rPr>
+          <w:rFonts w:ascii="Times New Roman" w:hAnsi="Times New Roman" w:cs="Times New Roman"/>
+          <w:sz w:val="24"/>
+          <w:szCs w:val="24"/>
+        </w:rPr>
+      </w:pPr>
+      <w:r>
+        <w:rPr>
+          <w:rFonts w:ascii="Times New Roman" w:hAnsi="Times New Roman" w:cs="Times New Roman"/>
+          <w:sz w:val="24"/>
+          <w:szCs w:val="24"/>
+        </w:rPr>
+        <w:t>Connect to the database</w:t>
+      </w:r>
+    </w:p>
+    <w:p>
+      <w:pPr>
+        <w:pStyle w:val="ListParagraph"/>
+        <w:numPr>
+          <w:ilvl w:val="0"/>
+          <w:numId w:val="9"/>
+        </w:numPr>
+        <w:rPr>
+          <w:rFonts w:ascii="Times New Roman" w:hAnsi="Times New Roman" w:cs="Times New Roman"/>
+          <w:sz w:val="24"/>
+          <w:szCs w:val="24"/>
+        </w:rPr>
+      </w:pPr>
+      <w:r>
+        <w:rPr>
+          <w:rFonts w:ascii="Times New Roman" w:hAnsi="Times New Roman" w:cs="Times New Roman"/>
+          <w:sz w:val="24"/>
+          <w:szCs w:val="24"/>
+        </w:rPr>
+        <w:t>Select the value based on teacher id</w:t>
+      </w:r>
+    </w:p>
+    <w:p>
+      <w:pPr>
+        <w:pStyle w:val="ListParagraph"/>
+        <w:numPr>
+          <w:ilvl w:val="0"/>
+          <w:numId w:val="9"/>
+        </w:numPr>
+        <w:rPr>
+          <w:rFonts w:ascii="Times New Roman" w:hAnsi="Times New Roman" w:cs="Times New Roman"/>
+          <w:sz w:val="24"/>
+          <w:szCs w:val="24"/>
+        </w:rPr>
+      </w:pPr>
+      <w:r>
+        <w:rPr>
+          <w:rFonts w:ascii="Times New Roman" w:hAnsi="Times New Roman" w:cs="Times New Roman"/>
+          <w:sz w:val="24"/>
+          <w:szCs w:val="24"/>
+        </w:rPr>
+        <w:t>Store the data in an array</w:t>
+      </w:r>
+    </w:p>
+    <w:p>
+      <w:pPr>
+        <w:pStyle w:val="ListParagraph"/>
+        <w:numPr>
+          <w:ilvl w:val="0"/>
+          <w:numId w:val="9"/>
+        </w:numPr>
+        <w:rPr>
+          <w:rFonts w:ascii="Times New Roman" w:hAnsi="Times New Roman" w:cs="Times New Roman"/>
+          <w:sz w:val="24"/>
+          <w:szCs w:val="24"/>
+        </w:rPr>
+      </w:pPr>
+      <w:r>
+        <w:rPr>
+          <w:rFonts w:ascii="Times New Roman" w:hAnsi="Times New Roman" w:cs="Times New Roman"/>
+          <w:sz w:val="24"/>
+          <w:szCs w:val="24"/>
+        </w:rPr>
+        <w:t>Echo array</w:t>
+      </w:r>
+      <w:r>
+        <w:rPr>
+          <w:rFonts w:ascii="Times New Roman" w:hAnsi="Times New Roman" w:cs="Times New Roman"/>
+          <w:sz w:val="24"/>
+          <w:szCs w:val="24"/>
+        </w:rPr>
+        <w:t xml:space="preserve"> output</w:t>
+      </w:r>
+    </w:p>
+    <w:p>
+      <w:pPr>
+        <w:pStyle w:val="ListParagraph"/>
+        <w:numPr>
+          <w:ilvl w:val="0"/>
+          <w:numId w:val="3"/>
+        </w:numPr>
+        <w:rPr>
+          <w:rFonts w:ascii="Times New Roman" w:hAnsi="Times New Roman" w:cs="Times New Roman"/>
+          <w:sz w:val="28"/>
+          <w:szCs w:val="28"/>
+          <w:u w:val="single"/>
+        </w:rPr>
+      </w:pPr>
+      <w:r>
+        <w:rPr>
+          <w:rFonts w:ascii="Times New Roman" w:hAnsi="Times New Roman" w:cs="Times New Roman"/>
+          <w:sz w:val="28"/>
+          <w:szCs w:val="28"/>
+          <w:u w:val="single"/>
+        </w:rPr>
+        <w:t>Test result:</w:t>
+      </w:r>
+      <w:r>
+        <w:rPr>
+          <w:rFonts w:ascii="Times New Roman" w:hAnsi="Times New Roman" w:cs="Times New Roman"/>
+          <w:sz w:val="28"/>
+          <w:szCs w:val="28"/>
+          <w:u w:val="single"/>
+        </w:rPr>
+        <w:t xml:space="preserve"> </w:t>
+      </w:r>
+      <w:r>
+        <w:rPr>
+          <w:rFonts w:ascii="Times New Roman" w:hAnsi="Times New Roman" w:cs="Times New Roman"/>
+          <w:sz w:val="28"/>
+          <w:szCs w:val="28"/>
+        </w:rPr>
+        <w:t xml:space="preserve"> </w:t>
+      </w:r>
+      <w:r>
+        <w:rPr>
+          <w:rFonts w:ascii="Times New Roman" w:hAnsi="Times New Roman" w:cs="Times New Roman"/>
+          <w:b/>
+          <w:bCs/>
+          <w:color w:val="92D050"/>
+          <w:sz w:val="28"/>
+          <w:szCs w:val="28"/>
+        </w:rPr>
+        <w:t xml:space="preserve">  </w:t>
+      </w:r>
+      <w:r>
+        <w:rPr>
+          <w:rFonts w:ascii="Times New Roman" w:hAnsi="Times New Roman" w:cs="Times New Roman"/>
+          <w:b/>
+          <w:bCs/>
+          <w:color w:val="FF0000"/>
+          <w:sz w:val="28"/>
+          <w:szCs w:val="28"/>
+        </w:rPr>
+        <w:t>fail</w:t>
+      </w:r>
+    </w:p>
+    <w:p>
+      <w:pPr>
+        <w:pStyle w:val="ListParagraph"/>
+        <w:numPr>
+          <w:ilvl w:val="0"/>
+          <w:numId w:val="3"/>
+        </w:numPr>
+        <w:rPr>
+          <w:rFonts w:ascii="Times New Roman" w:hAnsi="Times New Roman" w:cs="Times New Roman"/>
+          <w:sz w:val="28"/>
+          <w:szCs w:val="28"/>
+          <w:u w:val="single"/>
+        </w:rPr>
+      </w:pPr>
+      <w:r>
+        <w:rPr>
+          <w:rFonts w:ascii="Times New Roman" w:hAnsi="Times New Roman" w:cs="Times New Roman"/>
+          <w:sz w:val="28"/>
+          <w:szCs w:val="28"/>
+          <w:u w:val="single"/>
+        </w:rPr>
+        <w:t>Error message:</w:t>
+      </w:r>
+    </w:p>
+    <w:p>
+      <w:pPr>
+        <w:pStyle w:val="ListParagraph"/>
+        <w:ind w:left="540"/>
+        <w:rPr>
+          <w:rFonts w:ascii="Times New Roman" w:hAnsi="Times New Roman" w:cs="Times New Roman"/>
+          <w:sz w:val="24"/>
+          <w:szCs w:val="24"/>
+        </w:rPr>
+      </w:pPr>
+      <w:r>
+        <w:rPr>
+          <w:rFonts w:ascii="Times New Roman" w:hAnsi="Times New Roman" w:cs="Times New Roman"/>
+          <w:sz w:val="24"/>
+          <w:szCs w:val="24"/>
+        </w:rPr>
+        <w:t>Empty array as a return</w:t>
+      </w:r>
+    </w:p>
+    <w:p>
+      <w:pPr>
+        <w:rPr>
+          <w:rFonts w:ascii="Times New Roman" w:hAnsi="Times New Roman" w:cs="Times New Roman"/>
+          <w:b/>
+          <w:bCs/>
+          <w:color w:val="FFFFFF" w:themeColor="background1"/>
+          <w:sz w:val="28"/>
+          <w:szCs w:val="28"/>
+          <w:highlight w:val="black"/>
+          <w:u w:val="single"/>
+        </w:rPr>
+      </w:pPr>
+    </w:p>
+    <w:p>
+      <w:pPr>
+        <w:rPr>
+          <w:rFonts w:ascii="Times New Roman" w:hAnsi="Times New Roman" w:cs="Times New Roman"/>
+          <w:b/>
+          <w:bCs/>
+          <w:color w:val="FFFFFF" w:themeColor="background1"/>
+          <w:sz w:val="28"/>
+          <w:szCs w:val="28"/>
+          <w:highlight w:val="black"/>
+          <w:u w:val="single"/>
+        </w:rPr>
+      </w:pPr>
+    </w:p>
+    <w:p>
+      <w:pPr>
+        <w:pStyle w:val="ListParagraph"/>
+        <w:numPr>
+          <w:ilvl w:val="0"/>
+          <w:numId w:val="3"/>
+        </w:numPr>
+        <w:rPr>
+          <w:rFonts w:ascii="Times New Roman" w:hAnsi="Times New Roman" w:cs="Times New Roman"/>
+          <w:sz w:val="28"/>
+          <w:szCs w:val="28"/>
+          <w:u w:val="single"/>
+        </w:rPr>
+      </w:pPr>
+      <w:r>
+        <w:rPr>
+          <w:rFonts w:ascii="Times New Roman" w:hAnsi="Times New Roman" w:cs="Times New Roman"/>
+          <w:sz w:val="28"/>
+          <w:szCs w:val="28"/>
+          <w:u w:val="single"/>
+        </w:rPr>
+        <w:lastRenderedPageBreak/>
+        <w:t>The function name:</w:t>
+      </w:r>
+      <w:r>
+        <w:rPr>
+          <w:rFonts w:ascii="Times New Roman" w:hAnsi="Times New Roman" w:cs="Times New Roman" w:hint="cs"/>
+          <w:sz w:val="28"/>
+          <w:szCs w:val="28"/>
+          <w:u w:val="single"/>
+          <w:rtl/>
+        </w:rPr>
+        <w:t xml:space="preserve">  </w:t>
+      </w:r>
+      <w:proofErr w:type="spellStart"/>
+      <w:r>
+        <w:rPr>
+          <w:rFonts w:ascii="Times New Roman" w:hAnsi="Times New Roman" w:cs="Times New Roman"/>
+          <w:sz w:val="28"/>
+          <w:szCs w:val="28"/>
+          <w:u w:val="single"/>
+        </w:rPr>
+        <w:t>addSection</w:t>
+      </w:r>
+      <w:proofErr w:type="spellEnd"/>
+      <w:r>
+        <w:rPr>
+          <w:rFonts w:ascii="Times New Roman" w:hAnsi="Times New Roman" w:cs="Times New Roman"/>
+          <w:sz w:val="28"/>
+          <w:szCs w:val="28"/>
+          <w:u w:val="single"/>
+        </w:rPr>
+        <w:t xml:space="preserve"> ()</w:t>
+      </w:r>
+    </w:p>
+    <w:p>
+      <w:pPr>
+        <w:pStyle w:val="ListParagraph"/>
+        <w:numPr>
+          <w:ilvl w:val="0"/>
+          <w:numId w:val="3"/>
+        </w:numPr>
+        <w:rPr>
+          <w:rFonts w:ascii="Times New Roman" w:hAnsi="Times New Roman" w:cs="Times New Roman"/>
+          <w:sz w:val="28"/>
+          <w:szCs w:val="28"/>
+          <w:u w:val="single"/>
+        </w:rPr>
+      </w:pPr>
+      <w:r>
+        <w:rPr>
+          <w:rFonts w:ascii="Times New Roman" w:hAnsi="Times New Roman" w:cs="Times New Roman"/>
+          <w:sz w:val="28"/>
+          <w:szCs w:val="28"/>
+          <w:u w:val="single"/>
+        </w:rPr>
+        <w:t>Algorithm steps:</w:t>
+      </w:r>
+    </w:p>
+    <w:p>
+      <w:pPr>
+        <w:pStyle w:val="ListParagraph"/>
+        <w:numPr>
+          <w:ilvl w:val="0"/>
+          <w:numId w:val="9"/>
+        </w:numPr>
+        <w:rPr>
+          <w:rFonts w:ascii="Times New Roman" w:hAnsi="Times New Roman" w:cs="Times New Roman"/>
+          <w:sz w:val="24"/>
+          <w:szCs w:val="24"/>
+        </w:rPr>
+      </w:pPr>
+      <w:r>
+        <w:rPr>
+          <w:rFonts w:ascii="Times New Roman" w:hAnsi="Times New Roman" w:cs="Times New Roman"/>
+          <w:sz w:val="24"/>
+          <w:szCs w:val="24"/>
+        </w:rPr>
+        <w:t>Input POST  section name</w:t>
+      </w:r>
+    </w:p>
+    <w:p>
+      <w:pPr>
+        <w:pStyle w:val="ListParagraph"/>
+        <w:numPr>
+          <w:ilvl w:val="0"/>
+          <w:numId w:val="9"/>
+        </w:numPr>
+        <w:rPr>
+          <w:rFonts w:ascii="Times New Roman" w:hAnsi="Times New Roman" w:cs="Times New Roman"/>
+          <w:sz w:val="24"/>
+          <w:szCs w:val="24"/>
+        </w:rPr>
+      </w:pPr>
+      <w:r>
+        <w:rPr>
+          <w:rFonts w:ascii="Times New Roman" w:hAnsi="Times New Roman" w:cs="Times New Roman"/>
+          <w:sz w:val="24"/>
+          <w:szCs w:val="24"/>
+        </w:rPr>
+        <w:t>Check  if section name not empty</w:t>
+      </w:r>
+    </w:p>
+    <w:p>
+      <w:pPr>
+        <w:pStyle w:val="ListParagraph"/>
+        <w:numPr>
+          <w:ilvl w:val="0"/>
+          <w:numId w:val="9"/>
+        </w:numPr>
+        <w:rPr>
+          <w:rFonts w:ascii="Times New Roman" w:hAnsi="Times New Roman" w:cs="Times New Roman"/>
+          <w:sz w:val="24"/>
+          <w:szCs w:val="24"/>
+        </w:rPr>
+      </w:pPr>
+      <w:r>
+        <w:rPr>
+          <w:rFonts w:ascii="Times New Roman" w:hAnsi="Times New Roman" w:cs="Times New Roman"/>
+          <w:sz w:val="24"/>
+          <w:szCs w:val="24"/>
+        </w:rPr>
+        <w:t>Connect to the database</w:t>
+      </w:r>
+    </w:p>
+    <w:p>
+      <w:pPr>
+        <w:pStyle w:val="ListParagraph"/>
+        <w:numPr>
+          <w:ilvl w:val="0"/>
+          <w:numId w:val="9"/>
+        </w:numPr>
+        <w:rPr>
+          <w:rFonts w:ascii="Times New Roman" w:hAnsi="Times New Roman" w:cs="Times New Roman"/>
+          <w:sz w:val="24"/>
+          <w:szCs w:val="24"/>
+        </w:rPr>
+      </w:pPr>
+      <w:r>
+        <w:rPr>
+          <w:rFonts w:ascii="Times New Roman" w:hAnsi="Times New Roman" w:cs="Times New Roman"/>
+          <w:sz w:val="24"/>
+          <w:szCs w:val="24"/>
+        </w:rPr>
+        <w:t>Insert into section table</w:t>
+      </w:r>
+    </w:p>
+    <w:p>
+      <w:pPr>
+        <w:pStyle w:val="ListParagraph"/>
+        <w:numPr>
+          <w:ilvl w:val="0"/>
+          <w:numId w:val="3"/>
+        </w:numPr>
+        <w:pBdr>
+          <w:bottom w:val="single" w:sz="6" w:space="1" w:color="auto"/>
+        </w:pBdr>
+        <w:rPr>
+          <w:rFonts w:ascii="Times New Roman" w:hAnsi="Times New Roman" w:cs="Times New Roman"/>
+          <w:sz w:val="28"/>
+          <w:szCs w:val="28"/>
+          <w:u w:val="single"/>
+        </w:rPr>
+      </w:pPr>
+      <w:r>
+        <w:rPr>
+          <w:rFonts w:ascii="Times New Roman" w:hAnsi="Times New Roman" w:cs="Times New Roman"/>
+          <w:sz w:val="28"/>
+          <w:szCs w:val="28"/>
+          <w:u w:val="single"/>
+        </w:rPr>
+        <w:t>Test result:</w:t>
+      </w:r>
+      <w:r>
+        <w:rPr>
+          <w:rFonts w:ascii="Times New Roman" w:hAnsi="Times New Roman" w:cs="Times New Roman"/>
+          <w:sz w:val="28"/>
+          <w:szCs w:val="28"/>
+          <w:u w:val="single"/>
+        </w:rPr>
+        <w:t xml:space="preserve"> </w:t>
+      </w:r>
+      <w:r>
+        <w:rPr>
+          <w:rFonts w:ascii="Times New Roman" w:hAnsi="Times New Roman" w:cs="Times New Roman"/>
+          <w:sz w:val="28"/>
+          <w:szCs w:val="28"/>
+        </w:rPr>
+        <w:t xml:space="preserve"> </w:t>
+      </w:r>
+      <w:r>
+        <w:rPr>
+          <w:rFonts w:ascii="Times New Roman" w:hAnsi="Times New Roman" w:cs="Times New Roman"/>
+          <w:b/>
+          <w:bCs/>
+          <w:color w:val="92D050"/>
+          <w:sz w:val="28"/>
+          <w:szCs w:val="28"/>
+        </w:rPr>
+        <w:t xml:space="preserve">  </w:t>
+      </w:r>
+      <w:r>
+        <w:rPr>
+          <w:rFonts w:ascii="Times New Roman" w:hAnsi="Times New Roman" w:cs="Times New Roman"/>
+          <w:b/>
+          <w:bCs/>
+          <w:color w:val="92D050"/>
+          <w:sz w:val="28"/>
+          <w:szCs w:val="28"/>
+        </w:rPr>
+        <w:t>Pass</w:t>
+      </w:r>
+    </w:p>
+    <w:p>
+      <w:pPr>
+        <w:pStyle w:val="ListParagraph"/>
+        <w:numPr>
+          <w:ilvl w:val="0"/>
+          <w:numId w:val="3"/>
+        </w:numPr>
+        <w:rPr>
+          <w:rFonts w:ascii="Times New Roman" w:hAnsi="Times New Roman" w:cs="Times New Roman"/>
+          <w:sz w:val="28"/>
+          <w:szCs w:val="28"/>
+          <w:u w:val="single"/>
+        </w:rPr>
+      </w:pPr>
+      <w:r>
+        <w:rPr>
+          <w:rFonts w:ascii="Times New Roman" w:hAnsi="Times New Roman" w:cs="Times New Roman"/>
+          <w:sz w:val="28"/>
+          <w:szCs w:val="28"/>
+          <w:u w:val="single"/>
+        </w:rPr>
+        <w:t>The function name:</w:t>
+      </w:r>
+      <w:r>
+        <w:rPr>
+          <w:rFonts w:ascii="Times New Roman" w:hAnsi="Times New Roman" w:cs="Times New Roman" w:hint="cs"/>
+          <w:sz w:val="28"/>
+          <w:szCs w:val="28"/>
+          <w:u w:val="single"/>
+          <w:rtl/>
+        </w:rPr>
+        <w:t xml:space="preserve">  </w:t>
+      </w:r>
+      <w:proofErr w:type="spellStart"/>
+      <w:r>
+        <w:rPr>
+          <w:rFonts w:ascii="Times New Roman" w:hAnsi="Times New Roman" w:cs="Times New Roman"/>
+          <w:sz w:val="28"/>
+          <w:szCs w:val="28"/>
+          <w:u w:val="single"/>
+        </w:rPr>
+        <w:t>updateSection</w:t>
+      </w:r>
+      <w:proofErr w:type="spellEnd"/>
+      <w:r>
+        <w:rPr>
+          <w:rFonts w:ascii="Times New Roman" w:hAnsi="Times New Roman" w:cs="Times New Roman"/>
+          <w:sz w:val="28"/>
+          <w:szCs w:val="28"/>
+          <w:u w:val="single"/>
+        </w:rPr>
+        <w:t>()</w:t>
+      </w:r>
+    </w:p>
+    <w:p>
+      <w:pPr>
+        <w:pStyle w:val="ListParagraph"/>
+        <w:numPr>
+          <w:ilvl w:val="0"/>
+          <w:numId w:val="3"/>
+        </w:numPr>
+        <w:rPr>
+          <w:rFonts w:ascii="Times New Roman" w:hAnsi="Times New Roman" w:cs="Times New Roman"/>
+          <w:sz w:val="28"/>
+          <w:szCs w:val="28"/>
+          <w:u w:val="single"/>
+        </w:rPr>
+      </w:pPr>
+      <w:r>
+        <w:rPr>
+          <w:rFonts w:ascii="Times New Roman" w:hAnsi="Times New Roman" w:cs="Times New Roman"/>
+          <w:sz w:val="28"/>
+          <w:szCs w:val="28"/>
+          <w:u w:val="single"/>
+        </w:rPr>
+        <w:t>Algorithm steps:</w:t>
+      </w:r>
+    </w:p>
+    <w:p>
+      <w:pPr>
+        <w:pStyle w:val="ListParagraph"/>
+        <w:numPr>
+          <w:ilvl w:val="0"/>
+          <w:numId w:val="9"/>
+        </w:numPr>
+        <w:rPr>
+          <w:rFonts w:ascii="Times New Roman" w:hAnsi="Times New Roman" w:cs="Times New Roman"/>
+          <w:sz w:val="24"/>
+          <w:szCs w:val="24"/>
+        </w:rPr>
+      </w:pPr>
+      <w:r>
+        <w:rPr>
+          <w:rFonts w:ascii="Times New Roman" w:hAnsi="Times New Roman" w:cs="Times New Roman"/>
+          <w:sz w:val="24"/>
+          <w:szCs w:val="24"/>
+        </w:rPr>
+        <w:t>Input POST  section  id</w:t>
+      </w:r>
+    </w:p>
+    <w:p>
+      <w:pPr>
+        <w:pStyle w:val="ListParagraph"/>
+        <w:numPr>
+          <w:ilvl w:val="0"/>
+          <w:numId w:val="9"/>
+        </w:numPr>
+        <w:rPr>
+          <w:rFonts w:ascii="Times New Roman" w:hAnsi="Times New Roman" w:cs="Times New Roman"/>
+          <w:sz w:val="24"/>
+          <w:szCs w:val="24"/>
+        </w:rPr>
+      </w:pPr>
+      <w:r>
+        <w:rPr>
+          <w:rFonts w:ascii="Times New Roman" w:hAnsi="Times New Roman" w:cs="Times New Roman"/>
+          <w:sz w:val="24"/>
+          <w:szCs w:val="24"/>
+        </w:rPr>
+        <w:t>Check  if section name not empty</w:t>
+      </w:r>
+    </w:p>
+    <w:p>
+      <w:pPr>
+        <w:pStyle w:val="ListParagraph"/>
+        <w:numPr>
+          <w:ilvl w:val="0"/>
+          <w:numId w:val="9"/>
+        </w:numPr>
+        <w:rPr>
+          <w:rFonts w:ascii="Times New Roman" w:hAnsi="Times New Roman" w:cs="Times New Roman"/>
+          <w:sz w:val="24"/>
+          <w:szCs w:val="24"/>
+        </w:rPr>
+      </w:pPr>
+      <w:r>
+        <w:rPr>
+          <w:rFonts w:ascii="Times New Roman" w:hAnsi="Times New Roman" w:cs="Times New Roman"/>
+          <w:sz w:val="24"/>
+          <w:szCs w:val="24"/>
+        </w:rPr>
+        <w:t>Connect to the database</w:t>
+      </w:r>
+    </w:p>
+    <w:p>
+      <w:pPr>
+        <w:pStyle w:val="ListParagraph"/>
+        <w:numPr>
+          <w:ilvl w:val="0"/>
+          <w:numId w:val="9"/>
+        </w:numPr>
+        <w:rPr>
+          <w:rFonts w:ascii="Times New Roman" w:hAnsi="Times New Roman" w:cs="Times New Roman"/>
+          <w:sz w:val="24"/>
+          <w:szCs w:val="24"/>
+        </w:rPr>
+      </w:pPr>
+      <w:r>
+        <w:rPr>
+          <w:rFonts w:ascii="Times New Roman" w:hAnsi="Times New Roman" w:cs="Times New Roman"/>
+          <w:sz w:val="24"/>
+          <w:szCs w:val="24"/>
+        </w:rPr>
+        <w:t>update section table</w:t>
+      </w:r>
+    </w:p>
+    <w:p>
+      <w:pPr>
+        <w:pStyle w:val="ListParagraph"/>
+        <w:numPr>
+          <w:ilvl w:val="0"/>
+          <w:numId w:val="3"/>
+        </w:numPr>
+        <w:pBdr>
+          <w:bottom w:val="single" w:sz="6" w:space="1" w:color="auto"/>
+        </w:pBdr>
+        <w:rPr>
+          <w:rFonts w:ascii="Times New Roman" w:hAnsi="Times New Roman" w:cs="Times New Roman"/>
+          <w:sz w:val="28"/>
+          <w:szCs w:val="28"/>
+          <w:u w:val="single"/>
+        </w:rPr>
+      </w:pPr>
+      <w:r>
+        <w:rPr>
+          <w:rFonts w:ascii="Times New Roman" w:hAnsi="Times New Roman" w:cs="Times New Roman"/>
+          <w:sz w:val="28"/>
+          <w:szCs w:val="28"/>
+          <w:u w:val="single"/>
+        </w:rPr>
+        <w:t>Test result:</w:t>
+      </w:r>
+      <w:r>
+        <w:rPr>
+          <w:rFonts w:ascii="Times New Roman" w:hAnsi="Times New Roman" w:cs="Times New Roman"/>
+          <w:sz w:val="28"/>
+          <w:szCs w:val="28"/>
+          <w:u w:val="single"/>
+        </w:rPr>
+        <w:t xml:space="preserve"> </w:t>
+      </w:r>
+      <w:r>
+        <w:rPr>
+          <w:rFonts w:ascii="Times New Roman" w:hAnsi="Times New Roman" w:cs="Times New Roman"/>
+          <w:sz w:val="28"/>
+          <w:szCs w:val="28"/>
+        </w:rPr>
+        <w:t xml:space="preserve"> </w:t>
+      </w:r>
+      <w:r>
+        <w:rPr>
+          <w:rFonts w:ascii="Times New Roman" w:hAnsi="Times New Roman" w:cs="Times New Roman"/>
+          <w:b/>
+          <w:bCs/>
+          <w:color w:val="92D050"/>
+          <w:sz w:val="28"/>
+          <w:szCs w:val="28"/>
+        </w:rPr>
+        <w:t xml:space="preserve">  </w:t>
+      </w:r>
+      <w:r>
+        <w:rPr>
+          <w:rFonts w:ascii="Times New Roman" w:hAnsi="Times New Roman" w:cs="Times New Roman"/>
+          <w:b/>
+          <w:bCs/>
+          <w:color w:val="92D050"/>
+          <w:sz w:val="28"/>
+          <w:szCs w:val="28"/>
+        </w:rPr>
+        <w:t>Pass</w:t>
+      </w:r>
+    </w:p>
+    <w:p>
+      <w:pPr>
+        <w:pStyle w:val="ListParagraph"/>
+        <w:numPr>
+          <w:ilvl w:val="0"/>
+          <w:numId w:val="3"/>
+        </w:numPr>
+        <w:rPr>
+          <w:rFonts w:ascii="Times New Roman" w:hAnsi="Times New Roman" w:cs="Times New Roman"/>
+          <w:sz w:val="28"/>
+          <w:szCs w:val="28"/>
+          <w:u w:val="single"/>
+        </w:rPr>
+      </w:pPr>
+      <w:r>
+        <w:rPr>
+          <w:rFonts w:ascii="Times New Roman" w:hAnsi="Times New Roman" w:cs="Times New Roman"/>
+          <w:sz w:val="28"/>
+          <w:szCs w:val="28"/>
+          <w:u w:val="single"/>
+        </w:rPr>
+        <w:t>The function name:</w:t>
+      </w:r>
+      <w:r>
+        <w:rPr>
+          <w:rFonts w:ascii="Times New Roman" w:hAnsi="Times New Roman" w:cs="Times New Roman" w:hint="cs"/>
+          <w:sz w:val="28"/>
+          <w:szCs w:val="28"/>
+          <w:u w:val="single"/>
+          <w:rtl/>
+        </w:rPr>
+        <w:t xml:space="preserve">  </w:t>
+      </w:r>
+      <w:proofErr w:type="spellStart"/>
+      <w:r>
+        <w:rPr>
+          <w:rFonts w:ascii="Times New Roman" w:hAnsi="Times New Roman" w:cs="Times New Roman"/>
+          <w:sz w:val="28"/>
+          <w:szCs w:val="28"/>
+          <w:u w:val="single"/>
+        </w:rPr>
+        <w:t>deleteSection</w:t>
+      </w:r>
+      <w:proofErr w:type="spellEnd"/>
+      <w:r>
+        <w:rPr>
+          <w:rFonts w:ascii="Times New Roman" w:hAnsi="Times New Roman" w:cs="Times New Roman"/>
+          <w:sz w:val="28"/>
+          <w:szCs w:val="28"/>
+          <w:u w:val="single"/>
+        </w:rPr>
+        <w:t>()</w:t>
+      </w:r>
+    </w:p>
+    <w:p>
+      <w:pPr>
+        <w:pStyle w:val="ListParagraph"/>
+        <w:numPr>
+          <w:ilvl w:val="0"/>
+          <w:numId w:val="3"/>
+        </w:numPr>
+        <w:rPr>
+          <w:rFonts w:ascii="Times New Roman" w:hAnsi="Times New Roman" w:cs="Times New Roman"/>
+          <w:sz w:val="28"/>
+          <w:szCs w:val="28"/>
+          <w:u w:val="single"/>
+        </w:rPr>
+      </w:pPr>
+      <w:r>
+        <w:rPr>
+          <w:rFonts w:ascii="Times New Roman" w:hAnsi="Times New Roman" w:cs="Times New Roman"/>
+          <w:sz w:val="28"/>
+          <w:szCs w:val="28"/>
+          <w:u w:val="single"/>
+        </w:rPr>
+        <w:t>Algorithm steps:</w:t>
+      </w:r>
+    </w:p>
+    <w:p>
+      <w:pPr>
+        <w:pStyle w:val="ListParagraph"/>
+        <w:numPr>
+          <w:ilvl w:val="0"/>
+          <w:numId w:val="9"/>
+        </w:numPr>
+        <w:rPr>
+          <w:rFonts w:ascii="Times New Roman" w:hAnsi="Times New Roman" w:cs="Times New Roman"/>
+          <w:sz w:val="24"/>
+          <w:szCs w:val="24"/>
+        </w:rPr>
+      </w:pPr>
+      <w:r>
+        <w:rPr>
+          <w:rFonts w:ascii="Times New Roman" w:hAnsi="Times New Roman" w:cs="Times New Roman"/>
+          <w:sz w:val="24"/>
+          <w:szCs w:val="24"/>
+        </w:rPr>
+        <w:t>Input POST  section  id</w:t>
+      </w:r>
+    </w:p>
+    <w:p>
+      <w:pPr>
+        <w:pStyle w:val="ListParagraph"/>
+        <w:numPr>
+          <w:ilvl w:val="0"/>
+          <w:numId w:val="9"/>
+        </w:numPr>
+        <w:rPr>
+          <w:rFonts w:ascii="Times New Roman" w:hAnsi="Times New Roman" w:cs="Times New Roman"/>
+          <w:sz w:val="24"/>
+          <w:szCs w:val="24"/>
+        </w:rPr>
+      </w:pPr>
+      <w:r>
+        <w:rPr>
+          <w:rFonts w:ascii="Times New Roman" w:hAnsi="Times New Roman" w:cs="Times New Roman"/>
+          <w:sz w:val="24"/>
+          <w:szCs w:val="24"/>
+        </w:rPr>
+        <w:t>Check  if section name not empty</w:t>
+      </w:r>
+    </w:p>
+    <w:p>
+      <w:pPr>
+        <w:pStyle w:val="ListParagraph"/>
+        <w:numPr>
+          <w:ilvl w:val="0"/>
+          <w:numId w:val="9"/>
+        </w:numPr>
+        <w:rPr>
+          <w:rFonts w:ascii="Times New Roman" w:hAnsi="Times New Roman" w:cs="Times New Roman"/>
+          <w:sz w:val="24"/>
+          <w:szCs w:val="24"/>
+        </w:rPr>
+      </w:pPr>
+      <w:r>
+        <w:rPr>
+          <w:rFonts w:ascii="Times New Roman" w:hAnsi="Times New Roman" w:cs="Times New Roman"/>
+          <w:sz w:val="24"/>
+          <w:szCs w:val="24"/>
+        </w:rPr>
+        <w:t>Connect to the database</w:t>
+      </w:r>
+    </w:p>
+    <w:p>
+      <w:pPr>
+        <w:pStyle w:val="ListParagraph"/>
+        <w:numPr>
+          <w:ilvl w:val="0"/>
+          <w:numId w:val="9"/>
+        </w:numPr>
+        <w:rPr>
+          <w:rFonts w:ascii="Times New Roman" w:hAnsi="Times New Roman" w:cs="Times New Roman"/>
+          <w:sz w:val="24"/>
+          <w:szCs w:val="24"/>
+        </w:rPr>
+      </w:pPr>
+      <w:r>
+        <w:rPr>
+          <w:rFonts w:ascii="Times New Roman" w:hAnsi="Times New Roman" w:cs="Times New Roman"/>
+          <w:sz w:val="24"/>
+          <w:szCs w:val="24"/>
+        </w:rPr>
+        <w:t>Delete from section table</w:t>
+      </w:r>
+    </w:p>
+    <w:p>
+      <w:pPr>
+        <w:pStyle w:val="ListParagraph"/>
+        <w:numPr>
+          <w:ilvl w:val="0"/>
+          <w:numId w:val="3"/>
+        </w:numPr>
+        <w:rPr>
+          <w:rFonts w:ascii="Times New Roman" w:hAnsi="Times New Roman" w:cs="Times New Roman"/>
+          <w:sz w:val="28"/>
+          <w:szCs w:val="28"/>
+          <w:u w:val="single"/>
+        </w:rPr>
+      </w:pPr>
+      <w:r>
+        <w:rPr>
+          <w:rFonts w:ascii="Times New Roman" w:hAnsi="Times New Roman" w:cs="Times New Roman"/>
+          <w:sz w:val="28"/>
+          <w:szCs w:val="28"/>
+          <w:u w:val="single"/>
+        </w:rPr>
+        <w:t>Test result:</w:t>
+      </w:r>
+      <w:r>
+        <w:rPr>
+          <w:rFonts w:ascii="Times New Roman" w:hAnsi="Times New Roman" w:cs="Times New Roman"/>
+          <w:sz w:val="28"/>
+          <w:szCs w:val="28"/>
+          <w:u w:val="single"/>
+        </w:rPr>
+        <w:t xml:space="preserve"> </w:t>
+      </w:r>
+      <w:r>
+        <w:rPr>
+          <w:rFonts w:ascii="Times New Roman" w:hAnsi="Times New Roman" w:cs="Times New Roman"/>
+          <w:sz w:val="28"/>
+          <w:szCs w:val="28"/>
+        </w:rPr>
+        <w:t xml:space="preserve"> </w:t>
+      </w:r>
+      <w:r>
+        <w:rPr>
+          <w:rFonts w:ascii="Times New Roman" w:hAnsi="Times New Roman" w:cs="Times New Roman"/>
+          <w:b/>
+          <w:bCs/>
+          <w:color w:val="92D050"/>
+          <w:sz w:val="28"/>
+          <w:szCs w:val="28"/>
+        </w:rPr>
+        <w:t xml:space="preserve">  </w:t>
+      </w:r>
+      <w:r>
+        <w:rPr>
+          <w:rFonts w:ascii="Times New Roman" w:hAnsi="Times New Roman" w:cs="Times New Roman"/>
+          <w:b/>
+          <w:bCs/>
+          <w:color w:val="92D050"/>
+          <w:sz w:val="28"/>
+          <w:szCs w:val="28"/>
+        </w:rPr>
+        <w:t>Pass</w:t>
+      </w:r>
+    </w:p>
+    <w:p>
+      <w:r>
+        <w:rPr>
+          <w:rFonts w:ascii="Times New Roman" w:hAnsi="Times New Roman" w:cs="Times New Roman"/>
+          <w:b/>
+          <w:bCs/>
+          <w:color w:val="FFFFFF" w:themeColor="background1"/>
+          <w:sz w:val="28"/>
+          <w:szCs w:val="28"/>
+          <w:highlight w:val="black"/>
+          <w:u w:val="single"/>
+        </w:rPr>
+        <w:t>Attendance</w:t>
+      </w:r>
+    </w:p>
+    <w:p>
+      <w:pPr>
+        <w:pStyle w:val="ListParagraph"/>
+        <w:numPr>
+          <w:ilvl w:val="0"/>
+          <w:numId w:val="3"/>
+        </w:numPr>
+        <w:rPr>
+          <w:rFonts w:ascii="Times New Roman" w:hAnsi="Times New Roman" w:cs="Times New Roman"/>
+          <w:sz w:val="28"/>
+          <w:szCs w:val="28"/>
+          <w:u w:val="single"/>
+        </w:rPr>
+      </w:pPr>
+      <w:r>
+        <w:rPr>
+          <w:rFonts w:ascii="Times New Roman" w:hAnsi="Times New Roman" w:cs="Times New Roman"/>
+          <w:sz w:val="28"/>
+          <w:szCs w:val="28"/>
+          <w:u w:val="single"/>
+        </w:rPr>
+        <w:t>The function name:</w:t>
+      </w:r>
+      <w:r>
+        <w:rPr>
+          <w:rFonts w:ascii="Times New Roman" w:hAnsi="Times New Roman" w:cs="Times New Roman" w:hint="cs"/>
+          <w:sz w:val="28"/>
+          <w:szCs w:val="28"/>
+          <w:u w:val="single"/>
+          <w:rtl/>
+        </w:rPr>
+        <w:t xml:space="preserve">  </w:t>
+      </w:r>
+      <w:proofErr w:type="spellStart"/>
+      <w:r>
+        <w:rPr>
+          <w:rFonts w:ascii="Times New Roman" w:hAnsi="Times New Roman" w:cs="Times New Roman"/>
+          <w:sz w:val="28"/>
+          <w:szCs w:val="28"/>
+          <w:u w:val="single"/>
+        </w:rPr>
+        <w:t>getStudents</w:t>
+      </w:r>
+      <w:proofErr w:type="spellEnd"/>
+      <w:r>
+        <w:rPr>
+          <w:rFonts w:ascii="Times New Roman" w:hAnsi="Times New Roman" w:cs="Times New Roman"/>
+          <w:sz w:val="28"/>
+          <w:szCs w:val="28"/>
+          <w:u w:val="single"/>
+        </w:rPr>
+        <w:t>()</w:t>
+      </w:r>
+    </w:p>
+    <w:p>
+      <w:pPr>
+        <w:pStyle w:val="ListParagraph"/>
+        <w:numPr>
+          <w:ilvl w:val="0"/>
+          <w:numId w:val="3"/>
+        </w:numPr>
+        <w:rPr>
+          <w:rFonts w:ascii="Times New Roman" w:hAnsi="Times New Roman" w:cs="Times New Roman"/>
+          <w:sz w:val="28"/>
+          <w:szCs w:val="28"/>
+          <w:u w:val="single"/>
+        </w:rPr>
+      </w:pPr>
+      <w:r>
+        <w:rPr>
+          <w:rFonts w:ascii="Times New Roman" w:hAnsi="Times New Roman" w:cs="Times New Roman"/>
+          <w:sz w:val="28"/>
+          <w:szCs w:val="28"/>
+          <w:u w:val="single"/>
+        </w:rPr>
+        <w:t>Algorithm steps:</w:t>
+      </w:r>
+    </w:p>
+    <w:p>
+      <w:pPr>
+        <w:pStyle w:val="ListParagraph"/>
+        <w:numPr>
+          <w:ilvl w:val="0"/>
+          <w:numId w:val="9"/>
+        </w:numPr>
+        <w:rPr>
+          <w:rFonts w:ascii="Times New Roman" w:hAnsi="Times New Roman" w:cs="Times New Roman"/>
+          <w:sz w:val="24"/>
+          <w:szCs w:val="24"/>
+        </w:rPr>
+      </w:pPr>
+      <w:r>
+        <w:rPr>
+          <w:rFonts w:ascii="Times New Roman" w:hAnsi="Times New Roman" w:cs="Times New Roman"/>
+          <w:sz w:val="24"/>
+          <w:szCs w:val="24"/>
+        </w:rPr>
+        <w:t>Input POST  class id and section id</w:t>
+      </w:r>
+    </w:p>
+    <w:p>
+      <w:pPr>
+        <w:pStyle w:val="ListParagraph"/>
+        <w:numPr>
+          <w:ilvl w:val="0"/>
+          <w:numId w:val="9"/>
+        </w:numPr>
+        <w:rPr>
+          <w:rFonts w:ascii="Times New Roman" w:hAnsi="Times New Roman" w:cs="Times New Roman"/>
+          <w:sz w:val="24"/>
+          <w:szCs w:val="24"/>
+        </w:rPr>
+      </w:pPr>
+      <w:r>
+        <w:rPr>
+          <w:rFonts w:ascii="Times New Roman" w:hAnsi="Times New Roman" w:cs="Times New Roman"/>
+          <w:sz w:val="24"/>
+          <w:szCs w:val="24"/>
+        </w:rPr>
+        <w:t xml:space="preserve">Input </w:t>
+      </w:r>
+      <w:proofErr w:type="spellStart"/>
+      <w:r>
+        <w:rPr>
+          <w:rFonts w:ascii="Times New Roman" w:hAnsi="Times New Roman" w:cs="Times New Roman"/>
+          <w:sz w:val="24"/>
+          <w:szCs w:val="24"/>
+        </w:rPr>
+        <w:t>attendanceYear</w:t>
+      </w:r>
+      <w:proofErr w:type="spellEnd"/>
+      <w:r>
+        <w:rPr>
+          <w:rFonts w:ascii="Times New Roman" w:hAnsi="Times New Roman" w:cs="Times New Roman"/>
+          <w:sz w:val="24"/>
+          <w:szCs w:val="24"/>
+        </w:rPr>
+        <w:t>,</w:t>
+      </w:r>
+      <w:r>
+        <w:rPr>
+          <w:rFonts w:ascii="Times New Roman" w:hAnsi="Times New Roman" w:cs="Times New Roman"/>
+          <w:sz w:val="24"/>
+          <w:szCs w:val="24"/>
+        </w:rPr>
+        <w:t xml:space="preserve"> </w:t>
+      </w:r>
+      <w:proofErr w:type="spellStart"/>
+      <w:r>
+        <w:rPr>
+          <w:rFonts w:ascii="Times New Roman" w:hAnsi="Times New Roman" w:cs="Times New Roman"/>
+          <w:sz w:val="24"/>
+          <w:szCs w:val="24"/>
+        </w:rPr>
+        <w:t>attendance</w:t>
+      </w:r>
+      <w:r>
+        <w:rPr>
+          <w:rFonts w:ascii="Times New Roman" w:hAnsi="Times New Roman" w:cs="Times New Roman"/>
+          <w:sz w:val="24"/>
+          <w:szCs w:val="24"/>
+        </w:rPr>
+        <w:t>Month</w:t>
+      </w:r>
+      <w:proofErr w:type="spellEnd"/>
+      <w:r>
+        <w:rPr>
+          <w:rFonts w:ascii="Times New Roman" w:hAnsi="Times New Roman" w:cs="Times New Roman"/>
+          <w:sz w:val="24"/>
+          <w:szCs w:val="24"/>
+        </w:rPr>
+        <w:t>,</w:t>
+      </w:r>
+      <w:r>
+        <w:rPr>
+          <w:rFonts w:ascii="Times New Roman" w:hAnsi="Times New Roman" w:cs="Times New Roman"/>
+          <w:sz w:val="24"/>
+          <w:szCs w:val="24"/>
+        </w:rPr>
+        <w:t xml:space="preserve"> </w:t>
+      </w:r>
+      <w:proofErr w:type="spellStart"/>
+      <w:r>
+        <w:rPr>
+          <w:rFonts w:ascii="Times New Roman" w:hAnsi="Times New Roman" w:cs="Times New Roman"/>
+          <w:sz w:val="24"/>
+          <w:szCs w:val="24"/>
+        </w:rPr>
+        <w:t>attendance</w:t>
+      </w:r>
+      <w:r>
+        <w:rPr>
+          <w:rFonts w:ascii="Times New Roman" w:hAnsi="Times New Roman" w:cs="Times New Roman"/>
+          <w:sz w:val="24"/>
+          <w:szCs w:val="24"/>
+        </w:rPr>
+        <w:t>Day</w:t>
+      </w:r>
+      <w:proofErr w:type="spellEnd"/>
+    </w:p>
+    <w:p>
+      <w:pPr>
+        <w:pStyle w:val="ListParagraph"/>
+        <w:numPr>
+          <w:ilvl w:val="0"/>
+          <w:numId w:val="9"/>
+        </w:numPr>
+        <w:rPr>
+          <w:rFonts w:ascii="Times New Roman" w:hAnsi="Times New Roman" w:cs="Times New Roman"/>
+          <w:sz w:val="24"/>
+          <w:szCs w:val="24"/>
+        </w:rPr>
+      </w:pPr>
+      <w:r>
+        <w:rPr>
+          <w:rFonts w:ascii="Times New Roman" w:hAnsi="Times New Roman" w:cs="Times New Roman"/>
+          <w:sz w:val="24"/>
+          <w:szCs w:val="24"/>
+        </w:rPr>
+        <w:t>Con</w:t>
+      </w:r>
+      <w:r>
+        <w:rPr>
+          <w:rFonts w:ascii="Times New Roman" w:hAnsi="Times New Roman" w:cs="Times New Roman"/>
+          <w:sz w:val="24"/>
+          <w:szCs w:val="24"/>
+        </w:rPr>
+        <w:t xml:space="preserve">nect to the database </w:t>
+      </w:r>
+    </w:p>
+    <w:p>
+      <w:pPr>
+        <w:pStyle w:val="ListParagraph"/>
+        <w:numPr>
+          <w:ilvl w:val="0"/>
+          <w:numId w:val="9"/>
+        </w:numPr>
+        <w:rPr>
+          <w:rFonts w:ascii="Times New Roman" w:hAnsi="Times New Roman" w:cs="Times New Roman"/>
+          <w:sz w:val="24"/>
+          <w:szCs w:val="24"/>
+        </w:rPr>
+      </w:pPr>
+      <w:r>
+        <w:rPr>
+          <w:rFonts w:ascii="Times New Roman" w:hAnsi="Times New Roman" w:cs="Times New Roman"/>
+          <w:sz w:val="24"/>
+          <w:szCs w:val="24"/>
+        </w:rPr>
+        <w:t>Sele</w:t>
+      </w:r>
+      <w:r>
+        <w:rPr>
+          <w:rFonts w:ascii="Times New Roman" w:hAnsi="Times New Roman" w:cs="Times New Roman"/>
+          <w:sz w:val="24"/>
+          <w:szCs w:val="24"/>
+        </w:rPr>
+        <w:t xml:space="preserve">ct </w:t>
+      </w:r>
+      <w:r>
+        <w:rPr>
+          <w:rFonts w:ascii="Times New Roman" w:hAnsi="Times New Roman" w:cs="Times New Roman"/>
+          <w:sz w:val="24"/>
+          <w:szCs w:val="24"/>
+        </w:rPr>
+        <w:t>attendance</w:t>
+      </w:r>
+      <w:r>
+        <w:rPr>
+          <w:rFonts w:ascii="Times New Roman" w:hAnsi="Times New Roman" w:cs="Times New Roman"/>
+          <w:sz w:val="24"/>
+          <w:szCs w:val="24"/>
+        </w:rPr>
+        <w:t xml:space="preserve"> based on class id &amp; section id</w:t>
+      </w:r>
+    </w:p>
+    <w:p>
+      <w:pPr>
+        <w:pStyle w:val="ListParagraph"/>
+        <w:numPr>
+          <w:ilvl w:val="0"/>
+          <w:numId w:val="9"/>
+        </w:numPr>
+        <w:rPr>
+          <w:rFonts w:ascii="Times New Roman" w:hAnsi="Times New Roman" w:cs="Times New Roman"/>
+          <w:sz w:val="24"/>
+          <w:szCs w:val="24"/>
+        </w:rPr>
+      </w:pPr>
+      <w:r>
+        <w:rPr>
+          <w:rFonts w:ascii="Times New Roman" w:hAnsi="Times New Roman" w:cs="Times New Roman"/>
+          <w:sz w:val="24"/>
+          <w:szCs w:val="24"/>
+        </w:rPr>
+        <w:t xml:space="preserve">Check if </w:t>
+      </w:r>
+      <w:r>
+        <w:rPr>
+          <w:rFonts w:ascii="Times New Roman" w:hAnsi="Times New Roman" w:cs="Times New Roman"/>
+          <w:sz w:val="24"/>
+          <w:szCs w:val="24"/>
+        </w:rPr>
+        <w:t>attendance</w:t>
+      </w:r>
+      <w:r>
+        <w:rPr>
+          <w:rFonts w:ascii="Times New Roman" w:hAnsi="Times New Roman" w:cs="Times New Roman"/>
+          <w:sz w:val="24"/>
+          <w:szCs w:val="24"/>
+        </w:rPr>
+        <w:t xml:space="preserve"> select is done</w:t>
+      </w:r>
+    </w:p>
+    <w:p>
+      <w:pPr>
+        <w:pStyle w:val="ListParagraph"/>
+        <w:numPr>
+          <w:ilvl w:val="0"/>
+          <w:numId w:val="9"/>
+        </w:numPr>
+        <w:rPr>
+          <w:rFonts w:ascii="Times New Roman" w:hAnsi="Times New Roman" w:cs="Times New Roman"/>
+          <w:sz w:val="24"/>
+          <w:szCs w:val="24"/>
+        </w:rPr>
+      </w:pPr>
+      <w:r>
+        <w:rPr>
+          <w:rFonts w:ascii="Times New Roman" w:hAnsi="Times New Roman" w:cs="Times New Roman"/>
+          <w:sz w:val="24"/>
+          <w:szCs w:val="24"/>
+        </w:rPr>
+        <w:t>Echo array</w:t>
+      </w:r>
+      <w:r>
+        <w:rPr>
+          <w:rFonts w:ascii="Times New Roman" w:hAnsi="Times New Roman" w:cs="Times New Roman"/>
+          <w:sz w:val="24"/>
+          <w:szCs w:val="24"/>
+        </w:rPr>
+        <w:t xml:space="preserve"> output</w:t>
+      </w:r>
+    </w:p>
+    <w:p>
+      <w:pPr>
+        <w:pStyle w:val="ListParagraph"/>
+        <w:numPr>
+          <w:ilvl w:val="0"/>
+          <w:numId w:val="3"/>
+        </w:numPr>
+        <w:pBdr>
+          <w:bottom w:val="single" w:sz="6" w:space="1" w:color="auto"/>
+        </w:pBdr>
+        <w:rPr>
+          <w:rFonts w:ascii="Times New Roman" w:hAnsi="Times New Roman" w:cs="Times New Roman"/>
+          <w:sz w:val="28"/>
+          <w:szCs w:val="28"/>
+          <w:u w:val="single"/>
+        </w:rPr>
+      </w:pPr>
+      <w:r>
+        <w:rPr>
+          <w:rFonts w:ascii="Times New Roman" w:hAnsi="Times New Roman" w:cs="Times New Roman"/>
+          <w:sz w:val="28"/>
+          <w:szCs w:val="28"/>
+          <w:u w:val="single"/>
+        </w:rPr>
+        <w:t>Test result:</w:t>
+      </w:r>
+      <w:r>
+        <w:rPr>
+          <w:rFonts w:ascii="Times New Roman" w:hAnsi="Times New Roman" w:cs="Times New Roman"/>
+          <w:sz w:val="28"/>
+          <w:szCs w:val="28"/>
+          <w:u w:val="single"/>
+        </w:rPr>
+        <w:t xml:space="preserve"> </w:t>
+      </w:r>
+      <w:r>
+        <w:rPr>
+          <w:rFonts w:ascii="Times New Roman" w:hAnsi="Times New Roman" w:cs="Times New Roman"/>
+          <w:sz w:val="28"/>
+          <w:szCs w:val="28"/>
+        </w:rPr>
+        <w:t xml:space="preserve"> </w:t>
+      </w:r>
+      <w:r>
+        <w:rPr>
+          <w:rFonts w:ascii="Times New Roman" w:hAnsi="Times New Roman" w:cs="Times New Roman"/>
+          <w:b/>
+          <w:bCs/>
+          <w:color w:val="92D050"/>
+          <w:sz w:val="28"/>
+          <w:szCs w:val="28"/>
+        </w:rPr>
+        <w:t xml:space="preserve">  </w:t>
+      </w:r>
+      <w:r>
+        <w:rPr>
+          <w:rFonts w:ascii="Times New Roman" w:hAnsi="Times New Roman" w:cs="Times New Roman"/>
+          <w:b/>
+          <w:bCs/>
+          <w:color w:val="92D050"/>
+          <w:sz w:val="28"/>
+          <w:szCs w:val="28"/>
+        </w:rPr>
+        <w:t>pass</w:t>
+      </w:r>
+    </w:p>
+    <w:p>
+      <w:pPr>
+        <w:pStyle w:val="ListParagraph"/>
+        <w:numPr>
+          <w:ilvl w:val="0"/>
+          <w:numId w:val="3"/>
+        </w:numPr>
+        <w:rPr>
+          <w:rFonts w:ascii="Times New Roman" w:hAnsi="Times New Roman" w:cs="Times New Roman"/>
+          <w:sz w:val="28"/>
+          <w:szCs w:val="28"/>
+          <w:u w:val="single"/>
+        </w:rPr>
+      </w:pPr>
+      <w:r>
+        <w:rPr>
+          <w:rFonts w:ascii="Times New Roman" w:hAnsi="Times New Roman" w:cs="Times New Roman"/>
+          <w:sz w:val="28"/>
+          <w:szCs w:val="28"/>
+          <w:u w:val="single"/>
+        </w:rPr>
+        <w:t>The function name:</w:t>
+      </w:r>
+      <w:r>
+        <w:rPr>
+          <w:rFonts w:ascii="Times New Roman" w:hAnsi="Times New Roman" w:cs="Times New Roman" w:hint="cs"/>
+          <w:sz w:val="28"/>
+          <w:szCs w:val="28"/>
+          <w:u w:val="single"/>
+          <w:rtl/>
+        </w:rPr>
+        <w:t xml:space="preserve">  </w:t>
+      </w:r>
+      <w:proofErr w:type="spellStart"/>
+      <w:r>
+        <w:rPr>
+          <w:rFonts w:ascii="Times New Roman" w:hAnsi="Times New Roman" w:cs="Times New Roman"/>
+          <w:sz w:val="28"/>
+          <w:szCs w:val="28"/>
+          <w:u w:val="single"/>
+        </w:rPr>
+        <w:t>updateAttendance</w:t>
+      </w:r>
+      <w:proofErr w:type="spellEnd"/>
+      <w:r>
+        <w:rPr>
+          <w:rFonts w:ascii="Times New Roman" w:hAnsi="Times New Roman" w:cs="Times New Roman"/>
+          <w:sz w:val="28"/>
+          <w:szCs w:val="28"/>
+          <w:u w:val="single"/>
+        </w:rPr>
+        <w:t>()</w:t>
+      </w:r>
+    </w:p>
+    <w:p>
+      <w:pPr>
+        <w:pStyle w:val="ListParagraph"/>
+        <w:numPr>
+          <w:ilvl w:val="0"/>
+          <w:numId w:val="3"/>
+        </w:numPr>
+        <w:rPr>
+          <w:rFonts w:ascii="Times New Roman" w:hAnsi="Times New Roman" w:cs="Times New Roman"/>
+          <w:sz w:val="28"/>
+          <w:szCs w:val="28"/>
+          <w:u w:val="single"/>
+        </w:rPr>
+      </w:pPr>
+      <w:r>
+        <w:rPr>
+          <w:rFonts w:ascii="Times New Roman" w:hAnsi="Times New Roman" w:cs="Times New Roman"/>
+          <w:sz w:val="28"/>
+          <w:szCs w:val="28"/>
+          <w:u w:val="single"/>
+        </w:rPr>
+        <w:t>Algorithm steps:</w:t>
+      </w:r>
+    </w:p>
+    <w:p>
+      <w:pPr>
+        <w:pStyle w:val="ListParagraph"/>
+        <w:numPr>
+          <w:ilvl w:val="0"/>
+          <w:numId w:val="9"/>
+        </w:numPr>
+        <w:rPr>
+          <w:rFonts w:ascii="Times New Roman" w:hAnsi="Times New Roman" w:cs="Times New Roman"/>
+          <w:sz w:val="24"/>
+          <w:szCs w:val="24"/>
+        </w:rPr>
+      </w:pPr>
+      <w:r>
+        <w:rPr>
+          <w:rFonts w:ascii="Times New Roman" w:hAnsi="Times New Roman" w:cs="Times New Roman"/>
+          <w:sz w:val="24"/>
+          <w:szCs w:val="24"/>
+        </w:rPr>
+        <w:t xml:space="preserve">Input </w:t>
+      </w:r>
+      <w:proofErr w:type="spellStart"/>
+      <w:r>
+        <w:rPr>
+          <w:rFonts w:ascii="Times New Roman" w:hAnsi="Times New Roman" w:cs="Times New Roman"/>
+          <w:sz w:val="24"/>
+          <w:szCs w:val="24"/>
+        </w:rPr>
+        <w:t>attendanceYear</w:t>
+      </w:r>
+      <w:proofErr w:type="spellEnd"/>
+      <w:r>
+        <w:rPr>
+          <w:rFonts w:ascii="Times New Roman" w:hAnsi="Times New Roman" w:cs="Times New Roman"/>
+          <w:sz w:val="24"/>
+          <w:szCs w:val="24"/>
+        </w:rPr>
+        <w:t>,</w:t>
+      </w:r>
+      <w:r>
+        <w:rPr>
+          <w:rFonts w:ascii="Times New Roman" w:hAnsi="Times New Roman" w:cs="Times New Roman"/>
+          <w:sz w:val="24"/>
+          <w:szCs w:val="24"/>
+        </w:rPr>
+        <w:t xml:space="preserve"> </w:t>
+      </w:r>
+      <w:proofErr w:type="spellStart"/>
+      <w:r>
+        <w:rPr>
+          <w:rFonts w:ascii="Times New Roman" w:hAnsi="Times New Roman" w:cs="Times New Roman"/>
+          <w:sz w:val="24"/>
+          <w:szCs w:val="24"/>
+        </w:rPr>
+        <w:t>attendance</w:t>
+      </w:r>
+      <w:r>
+        <w:rPr>
+          <w:rFonts w:ascii="Times New Roman" w:hAnsi="Times New Roman" w:cs="Times New Roman"/>
+          <w:sz w:val="24"/>
+          <w:szCs w:val="24"/>
+        </w:rPr>
+        <w:t>Month</w:t>
+      </w:r>
+      <w:proofErr w:type="spellEnd"/>
+      <w:r>
+        <w:rPr>
+          <w:rFonts w:ascii="Times New Roman" w:hAnsi="Times New Roman" w:cs="Times New Roman"/>
+          <w:sz w:val="24"/>
+          <w:szCs w:val="24"/>
+        </w:rPr>
+        <w:t>,</w:t>
+      </w:r>
+      <w:r>
+        <w:rPr>
+          <w:rFonts w:ascii="Times New Roman" w:hAnsi="Times New Roman" w:cs="Times New Roman"/>
+          <w:sz w:val="24"/>
+          <w:szCs w:val="24"/>
+        </w:rPr>
+        <w:t xml:space="preserve"> </w:t>
+      </w:r>
+      <w:proofErr w:type="spellStart"/>
+      <w:r>
+        <w:rPr>
+          <w:rFonts w:ascii="Times New Roman" w:hAnsi="Times New Roman" w:cs="Times New Roman"/>
+          <w:sz w:val="24"/>
+          <w:szCs w:val="24"/>
+        </w:rPr>
+        <w:t>attendance</w:t>
+      </w:r>
+      <w:r>
+        <w:rPr>
+          <w:rFonts w:ascii="Times New Roman" w:hAnsi="Times New Roman" w:cs="Times New Roman"/>
+          <w:sz w:val="24"/>
+          <w:szCs w:val="24"/>
+        </w:rPr>
+        <w:t>Day</w:t>
+      </w:r>
+      <w:proofErr w:type="spellEnd"/>
+    </w:p>
+    <w:p>
+      <w:pPr>
+        <w:pStyle w:val="ListParagraph"/>
+        <w:numPr>
+          <w:ilvl w:val="0"/>
+          <w:numId w:val="9"/>
+        </w:numPr>
+        <w:rPr>
+          <w:rFonts w:ascii="Times New Roman" w:hAnsi="Times New Roman" w:cs="Times New Roman"/>
+          <w:sz w:val="24"/>
+          <w:szCs w:val="24"/>
+        </w:rPr>
+      </w:pPr>
+      <w:r>
+        <w:rPr>
+          <w:rFonts w:ascii="Times New Roman" w:hAnsi="Times New Roman" w:cs="Times New Roman"/>
+          <w:sz w:val="24"/>
+          <w:szCs w:val="24"/>
+        </w:rPr>
+        <w:t xml:space="preserve">Connect to the database </w:t>
+      </w:r>
+    </w:p>
+    <w:p>
+      <w:pPr>
+        <w:pStyle w:val="ListParagraph"/>
+        <w:numPr>
+          <w:ilvl w:val="0"/>
+          <w:numId w:val="9"/>
+        </w:numPr>
+        <w:rPr>
+          <w:rFonts w:ascii="Times New Roman" w:hAnsi="Times New Roman" w:cs="Times New Roman"/>
+          <w:sz w:val="24"/>
+          <w:szCs w:val="24"/>
+        </w:rPr>
+      </w:pPr>
+      <w:r>
+        <w:rPr>
+          <w:rFonts w:ascii="Times New Roman" w:hAnsi="Times New Roman" w:cs="Times New Roman"/>
+          <w:sz w:val="24"/>
+          <w:szCs w:val="24"/>
+        </w:rPr>
+        <w:t xml:space="preserve">Select </w:t>
+      </w:r>
+      <w:r>
+        <w:rPr>
+          <w:rFonts w:ascii="Times New Roman" w:hAnsi="Times New Roman" w:cs="Times New Roman"/>
+          <w:sz w:val="24"/>
+          <w:szCs w:val="24"/>
+        </w:rPr>
+        <w:t>attendance</w:t>
+      </w:r>
+      <w:r>
+        <w:rPr>
+          <w:rFonts w:ascii="Times New Roman" w:hAnsi="Times New Roman" w:cs="Times New Roman"/>
+          <w:sz w:val="24"/>
+          <w:szCs w:val="24"/>
+        </w:rPr>
+        <w:t xml:space="preserve"> based on class id &amp; section id</w:t>
+      </w:r>
+    </w:p>
+    <w:p>
+      <w:pPr>
+        <w:pStyle w:val="ListParagraph"/>
+        <w:numPr>
+          <w:ilvl w:val="0"/>
+          <w:numId w:val="9"/>
+        </w:numPr>
+        <w:rPr>
+          <w:rFonts w:ascii="Times New Roman" w:hAnsi="Times New Roman" w:cs="Times New Roman"/>
+          <w:sz w:val="24"/>
+          <w:szCs w:val="24"/>
+        </w:rPr>
+      </w:pPr>
+      <w:r>
+        <w:rPr>
+          <w:rFonts w:ascii="Times New Roman" w:hAnsi="Times New Roman" w:cs="Times New Roman"/>
+          <w:sz w:val="24"/>
+          <w:szCs w:val="24"/>
+        </w:rPr>
+        <w:t xml:space="preserve">Check if </w:t>
+      </w:r>
+      <w:r>
+        <w:rPr>
+          <w:rFonts w:ascii="Times New Roman" w:hAnsi="Times New Roman" w:cs="Times New Roman"/>
+          <w:sz w:val="24"/>
+          <w:szCs w:val="24"/>
+        </w:rPr>
+        <w:t>attendance</w:t>
+      </w:r>
+      <w:r>
+        <w:rPr>
+          <w:rFonts w:ascii="Times New Roman" w:hAnsi="Times New Roman" w:cs="Times New Roman"/>
+          <w:sz w:val="24"/>
+          <w:szCs w:val="24"/>
+        </w:rPr>
+        <w:t xml:space="preserve"> select is done</w:t>
+      </w:r>
+    </w:p>
+    <w:p>
+      <w:pPr>
+        <w:pStyle w:val="ListParagraph"/>
+        <w:numPr>
+          <w:ilvl w:val="0"/>
+          <w:numId w:val="9"/>
+        </w:numPr>
+        <w:rPr>
+          <w:rFonts w:ascii="Times New Roman" w:hAnsi="Times New Roman" w:cs="Times New Roman"/>
+          <w:sz w:val="24"/>
+          <w:szCs w:val="24"/>
+        </w:rPr>
+      </w:pPr>
+      <w:r>
+        <w:rPr>
+          <w:rFonts w:ascii="Times New Roman" w:hAnsi="Times New Roman" w:cs="Times New Roman"/>
+          <w:sz w:val="24"/>
+          <w:szCs w:val="24"/>
+        </w:rPr>
+        <w:t xml:space="preserve">Check if student id is valid </w:t>
+      </w:r>
+    </w:p>
+    <w:p>
+      <w:pPr>
+        <w:pStyle w:val="ListParagraph"/>
+        <w:numPr>
+          <w:ilvl w:val="0"/>
+          <w:numId w:val="9"/>
+        </w:numPr>
+        <w:rPr>
+          <w:rFonts w:ascii="Times New Roman" w:hAnsi="Times New Roman" w:cs="Times New Roman"/>
+          <w:sz w:val="24"/>
+          <w:szCs w:val="24"/>
+        </w:rPr>
+      </w:pPr>
+      <w:r>
+        <w:rPr>
+          <w:rFonts w:ascii="Times New Roman" w:hAnsi="Times New Roman" w:cs="Times New Roman"/>
+          <w:sz w:val="24"/>
+          <w:szCs w:val="24"/>
+        </w:rPr>
+        <w:lastRenderedPageBreak/>
+        <w:t xml:space="preserve">Update </w:t>
+      </w:r>
+      <w:r>
+        <w:rPr>
+          <w:rFonts w:ascii="Times New Roman" w:hAnsi="Times New Roman" w:cs="Times New Roman"/>
+          <w:sz w:val="24"/>
+          <w:szCs w:val="24"/>
+        </w:rPr>
+        <w:t>attendance state value</w:t>
+      </w:r>
+    </w:p>
+    <w:p>
+      <w:pPr>
+        <w:pStyle w:val="ListParagraph"/>
+        <w:numPr>
+          <w:ilvl w:val="0"/>
+          <w:numId w:val="9"/>
+        </w:numPr>
+        <w:rPr>
+          <w:rFonts w:ascii="Times New Roman" w:hAnsi="Times New Roman" w:cs="Times New Roman"/>
+          <w:sz w:val="24"/>
+          <w:szCs w:val="24"/>
+        </w:rPr>
+      </w:pPr>
+      <w:r>
+        <w:rPr>
+          <w:rFonts w:ascii="Times New Roman" w:hAnsi="Times New Roman" w:cs="Times New Roman"/>
+          <w:sz w:val="24"/>
+          <w:szCs w:val="24"/>
+        </w:rPr>
+        <w:t xml:space="preserve">Echo </w:t>
+      </w:r>
+      <w:r>
+        <w:rPr>
+          <w:rFonts w:ascii="Times New Roman" w:hAnsi="Times New Roman" w:cs="Times New Roman"/>
+          <w:sz w:val="24"/>
+          <w:szCs w:val="24"/>
+        </w:rPr>
+        <w:t>"Attendance updated successfully!"</w:t>
+      </w:r>
+    </w:p>
+    <w:p>
+      <w:pPr>
+        <w:pBdr>
+          <w:bottom w:val="single" w:sz="6" w:space="1" w:color="auto"/>
+        </w:pBdr>
+        <w:rPr>
+          <w:rtl/>
+        </w:rPr>
+      </w:pPr>
+      <w:r>
+        <w:rPr>
+          <w:rFonts w:ascii="Times New Roman" w:hAnsi="Times New Roman" w:cs="Times New Roman"/>
+          <w:sz w:val="28"/>
+          <w:szCs w:val="28"/>
+          <w:u w:val="single"/>
+        </w:rPr>
+        <w:t>Test result:</w:t>
+      </w:r>
+      <w:r>
+        <w:rPr>
+          <w:rFonts w:ascii="Times New Roman" w:hAnsi="Times New Roman" w:cs="Times New Roman"/>
+          <w:sz w:val="28"/>
+          <w:szCs w:val="28"/>
+          <w:u w:val="single"/>
+        </w:rPr>
+        <w:t xml:space="preserve"> </w:t>
+      </w:r>
+      <w:r>
+        <w:rPr>
+          <w:rFonts w:ascii="Times New Roman" w:hAnsi="Times New Roman" w:cs="Times New Roman"/>
+          <w:sz w:val="28"/>
+          <w:szCs w:val="28"/>
+        </w:rPr>
+        <w:t xml:space="preserve"> </w:t>
+      </w:r>
+      <w:r>
+        <w:rPr>
+          <w:rFonts w:ascii="Times New Roman" w:hAnsi="Times New Roman" w:cs="Times New Roman"/>
+          <w:b/>
+          <w:bCs/>
+          <w:color w:val="92D050"/>
+          <w:sz w:val="28"/>
+          <w:szCs w:val="28"/>
+        </w:rPr>
+        <w:t xml:space="preserve">  </w:t>
+      </w:r>
+      <w:r>
+        <w:rPr>
+          <w:rFonts w:ascii="Times New Roman" w:hAnsi="Times New Roman" w:cs="Times New Roman"/>
+          <w:b/>
+          <w:bCs/>
+          <w:color w:val="92D050"/>
+          <w:sz w:val="28"/>
+          <w:szCs w:val="28"/>
+        </w:rPr>
+        <w:t>pass</w:t>
+      </w:r>
+    </w:p>
+    <w:p>
+      <w:pPr>
+        <w:pStyle w:val="ListParagraph"/>
+        <w:numPr>
+          <w:ilvl w:val="0"/>
+          <w:numId w:val="3"/>
+        </w:numPr>
+        <w:rPr>
+          <w:rFonts w:ascii="Times New Roman" w:hAnsi="Times New Roman" w:cs="Times New Roman"/>
+          <w:sz w:val="28"/>
+          <w:szCs w:val="28"/>
+          <w:u w:val="single"/>
+        </w:rPr>
+      </w:pPr>
+      <w:r>
+        <w:rPr>
+          <w:rFonts w:ascii="Times New Roman" w:hAnsi="Times New Roman" w:cs="Times New Roman"/>
+          <w:sz w:val="28"/>
+          <w:szCs w:val="28"/>
+          <w:u w:val="single"/>
+        </w:rPr>
+        <w:t>The function name:</w:t>
+      </w:r>
+      <w:r>
+        <w:rPr>
+          <w:rFonts w:ascii="Times New Roman" w:hAnsi="Times New Roman" w:cs="Times New Roman" w:hint="cs"/>
+          <w:sz w:val="28"/>
+          <w:szCs w:val="28"/>
+          <w:u w:val="single"/>
+          <w:rtl/>
+        </w:rPr>
+        <w:t xml:space="preserve">  </w:t>
+      </w:r>
+      <w:proofErr w:type="spellStart"/>
+      <w:r>
+        <w:rPr>
+          <w:rFonts w:ascii="Times New Roman" w:hAnsi="Times New Roman" w:cs="Times New Roman"/>
+          <w:sz w:val="28"/>
+          <w:szCs w:val="28"/>
+          <w:u w:val="single"/>
+        </w:rPr>
+        <w:t>attendanceStatus</w:t>
+      </w:r>
+      <w:proofErr w:type="spellEnd"/>
+      <w:r>
+        <w:rPr>
+          <w:rFonts w:ascii="Times New Roman" w:hAnsi="Times New Roman" w:cs="Times New Roman"/>
+          <w:sz w:val="28"/>
+          <w:szCs w:val="28"/>
+          <w:u w:val="single"/>
+        </w:rPr>
+        <w:t>()</w:t>
+      </w:r>
+    </w:p>
+    <w:p>
+      <w:pPr>
+        <w:pStyle w:val="ListParagraph"/>
+        <w:numPr>
+          <w:ilvl w:val="0"/>
+          <w:numId w:val="3"/>
+        </w:numPr>
+        <w:rPr>
+          <w:rFonts w:ascii="Times New Roman" w:hAnsi="Times New Roman" w:cs="Times New Roman"/>
+          <w:sz w:val="28"/>
+          <w:szCs w:val="28"/>
+          <w:u w:val="single"/>
+        </w:rPr>
+      </w:pPr>
+      <w:r>
+        <w:rPr>
+          <w:rFonts w:ascii="Times New Roman" w:hAnsi="Times New Roman" w:cs="Times New Roman"/>
+          <w:sz w:val="28"/>
+          <w:szCs w:val="28"/>
+          <w:u w:val="single"/>
+        </w:rPr>
+        <w:t>Algorithm steps:</w:t>
+      </w:r>
+    </w:p>
+    <w:p>
+      <w:pPr>
+        <w:pStyle w:val="ListParagraph"/>
+        <w:numPr>
+          <w:ilvl w:val="0"/>
+          <w:numId w:val="9"/>
+        </w:numPr>
+        <w:rPr>
+          <w:rFonts w:ascii="Times New Roman" w:hAnsi="Times New Roman" w:cs="Times New Roman"/>
+          <w:sz w:val="24"/>
+          <w:szCs w:val="24"/>
+        </w:rPr>
+      </w:pPr>
+      <w:r>
+        <w:rPr>
+          <w:rFonts w:ascii="Times New Roman" w:hAnsi="Times New Roman" w:cs="Times New Roman"/>
+          <w:sz w:val="24"/>
+          <w:szCs w:val="24"/>
+        </w:rPr>
+        <w:t xml:space="preserve">Input </w:t>
+      </w:r>
+      <w:proofErr w:type="spellStart"/>
+      <w:r>
+        <w:rPr>
+          <w:rFonts w:ascii="Times New Roman" w:hAnsi="Times New Roman" w:cs="Times New Roman"/>
+          <w:sz w:val="24"/>
+          <w:szCs w:val="24"/>
+        </w:rPr>
+        <w:t>attendanceYear</w:t>
+      </w:r>
+      <w:proofErr w:type="spellEnd"/>
+      <w:r>
+        <w:rPr>
+          <w:rFonts w:ascii="Times New Roman" w:hAnsi="Times New Roman" w:cs="Times New Roman"/>
+          <w:sz w:val="24"/>
+          <w:szCs w:val="24"/>
+        </w:rPr>
+        <w:t>,</w:t>
+      </w:r>
+      <w:r>
+        <w:rPr>
+          <w:rFonts w:ascii="Times New Roman" w:hAnsi="Times New Roman" w:cs="Times New Roman"/>
+          <w:sz w:val="24"/>
+          <w:szCs w:val="24"/>
+        </w:rPr>
+        <w:t xml:space="preserve"> </w:t>
+      </w:r>
+      <w:proofErr w:type="spellStart"/>
+      <w:r>
+        <w:rPr>
+          <w:rFonts w:ascii="Times New Roman" w:hAnsi="Times New Roman" w:cs="Times New Roman"/>
+          <w:sz w:val="24"/>
+          <w:szCs w:val="24"/>
+        </w:rPr>
+        <w:t>attendance</w:t>
+      </w:r>
+      <w:r>
+        <w:rPr>
+          <w:rFonts w:ascii="Times New Roman" w:hAnsi="Times New Roman" w:cs="Times New Roman"/>
+          <w:sz w:val="24"/>
+          <w:szCs w:val="24"/>
+        </w:rPr>
+        <w:t>Month</w:t>
+      </w:r>
+      <w:proofErr w:type="spellEnd"/>
+      <w:r>
+        <w:rPr>
+          <w:rFonts w:ascii="Times New Roman" w:hAnsi="Times New Roman" w:cs="Times New Roman"/>
+          <w:sz w:val="24"/>
+          <w:szCs w:val="24"/>
+        </w:rPr>
+        <w:t>,</w:t>
+      </w:r>
+      <w:r>
+        <w:rPr>
+          <w:rFonts w:ascii="Times New Roman" w:hAnsi="Times New Roman" w:cs="Times New Roman"/>
+          <w:sz w:val="24"/>
+          <w:szCs w:val="24"/>
+        </w:rPr>
+        <w:t xml:space="preserve"> </w:t>
+      </w:r>
+      <w:proofErr w:type="spellStart"/>
+      <w:r>
+        <w:rPr>
+          <w:rFonts w:ascii="Times New Roman" w:hAnsi="Times New Roman" w:cs="Times New Roman"/>
+          <w:sz w:val="24"/>
+          <w:szCs w:val="24"/>
+        </w:rPr>
+        <w:t>attendance</w:t>
+      </w:r>
+      <w:r>
+        <w:rPr>
+          <w:rFonts w:ascii="Times New Roman" w:hAnsi="Times New Roman" w:cs="Times New Roman"/>
+          <w:sz w:val="24"/>
+          <w:szCs w:val="24"/>
+        </w:rPr>
+        <w:t>Day</w:t>
+      </w:r>
+      <w:proofErr w:type="spellEnd"/>
+    </w:p>
+    <w:p>
+      <w:pPr>
+        <w:pStyle w:val="ListParagraph"/>
+        <w:numPr>
+          <w:ilvl w:val="0"/>
+          <w:numId w:val="9"/>
+        </w:numPr>
+        <w:rPr>
+          <w:rFonts w:ascii="Times New Roman" w:hAnsi="Times New Roman" w:cs="Times New Roman"/>
+          <w:sz w:val="24"/>
+          <w:szCs w:val="24"/>
+        </w:rPr>
+      </w:pPr>
+      <w:r>
+        <w:rPr>
+          <w:rFonts w:ascii="Times New Roman" w:hAnsi="Times New Roman" w:cs="Times New Roman"/>
+          <w:sz w:val="24"/>
+          <w:szCs w:val="24"/>
+        </w:rPr>
+        <w:t xml:space="preserve">Connect to the database </w:t>
+      </w:r>
+    </w:p>
+    <w:p>
+      <w:pPr>
+        <w:pStyle w:val="ListParagraph"/>
+        <w:numPr>
+          <w:ilvl w:val="0"/>
+          <w:numId w:val="9"/>
+        </w:numPr>
+        <w:rPr>
+          <w:rFonts w:ascii="Times New Roman" w:hAnsi="Times New Roman" w:cs="Times New Roman"/>
+          <w:sz w:val="24"/>
+          <w:szCs w:val="24"/>
+        </w:rPr>
+      </w:pPr>
+      <w:r>
+        <w:rPr>
+          <w:rFonts w:ascii="Times New Roman" w:hAnsi="Times New Roman" w:cs="Times New Roman"/>
+          <w:sz w:val="24"/>
+          <w:szCs w:val="24"/>
+        </w:rPr>
+        <w:t xml:space="preserve">Select </w:t>
+      </w:r>
+      <w:r>
+        <w:rPr>
+          <w:rFonts w:ascii="Times New Roman" w:hAnsi="Times New Roman" w:cs="Times New Roman"/>
+          <w:sz w:val="24"/>
+          <w:szCs w:val="24"/>
+        </w:rPr>
+        <w:t>attendance</w:t>
+      </w:r>
+      <w:r>
+        <w:rPr>
+          <w:rFonts w:ascii="Times New Roman" w:hAnsi="Times New Roman" w:cs="Times New Roman"/>
+          <w:sz w:val="24"/>
+          <w:szCs w:val="24"/>
+        </w:rPr>
+        <w:t xml:space="preserve"> based on class id &amp; section id</w:t>
+      </w:r>
+    </w:p>
+    <w:p>
+      <w:pPr>
+        <w:pStyle w:val="ListParagraph"/>
+        <w:numPr>
+          <w:ilvl w:val="0"/>
+          <w:numId w:val="9"/>
+        </w:numPr>
+        <w:rPr>
+          <w:rFonts w:ascii="Times New Roman" w:hAnsi="Times New Roman" w:cs="Times New Roman"/>
+          <w:sz w:val="24"/>
+          <w:szCs w:val="24"/>
+        </w:rPr>
+      </w:pPr>
+      <w:r>
+        <w:rPr>
+          <w:rFonts w:ascii="Times New Roman" w:hAnsi="Times New Roman" w:cs="Times New Roman"/>
+          <w:sz w:val="24"/>
+          <w:szCs w:val="24"/>
+        </w:rPr>
+        <w:t xml:space="preserve">Check if </w:t>
+      </w:r>
+      <w:r>
+        <w:rPr>
+          <w:rFonts w:ascii="Times New Roman" w:hAnsi="Times New Roman" w:cs="Times New Roman"/>
+          <w:sz w:val="24"/>
+          <w:szCs w:val="24"/>
+        </w:rPr>
+        <w:t>attendance</w:t>
+      </w:r>
+      <w:r>
+        <w:rPr>
+          <w:rFonts w:ascii="Times New Roman" w:hAnsi="Times New Roman" w:cs="Times New Roman"/>
+          <w:sz w:val="24"/>
+          <w:szCs w:val="24"/>
+        </w:rPr>
+        <w:t xml:space="preserve"> select is done</w:t>
+      </w:r>
+    </w:p>
+    <w:p>
+      <w:pPr>
+        <w:pStyle w:val="ListParagraph"/>
+        <w:numPr>
+          <w:ilvl w:val="0"/>
+          <w:numId w:val="9"/>
+        </w:numPr>
+        <w:rPr>
+          <w:rFonts w:ascii="Times New Roman" w:hAnsi="Times New Roman" w:cs="Times New Roman"/>
+          <w:sz w:val="24"/>
+          <w:szCs w:val="24"/>
+        </w:rPr>
+      </w:pPr>
+      <w:proofErr w:type="gramStart"/>
+      <w:r>
+        <w:rPr>
+          <w:rFonts w:ascii="Times New Roman" w:hAnsi="Times New Roman" w:cs="Times New Roman"/>
+          <w:sz w:val="24"/>
+          <w:szCs w:val="24"/>
+        </w:rPr>
+        <w:t>echo</w:t>
+      </w:r>
+      <w:proofErr w:type="gramEnd"/>
+      <w:r>
+        <w:rPr>
+          <w:rFonts w:ascii="Times New Roman" w:hAnsi="Times New Roman" w:cs="Times New Roman"/>
+          <w:sz w:val="24"/>
+          <w:szCs w:val="24"/>
+        </w:rPr>
+        <w:t xml:space="preserve"> "Attendance already submitted!";</w:t>
+      </w:r>
+    </w:p>
+    <w:p>
+      <w:pPr>
+        <w:rPr>
+          <w:rtl/>
+        </w:rPr>
+      </w:pPr>
+      <w:r>
+        <w:rPr>
+          <w:rFonts w:ascii="Times New Roman" w:hAnsi="Times New Roman" w:cs="Times New Roman"/>
+          <w:sz w:val="28"/>
+          <w:szCs w:val="28"/>
+          <w:u w:val="single"/>
+        </w:rPr>
+        <w:t>Test result:</w:t>
+      </w:r>
+      <w:r>
+        <w:rPr>
+          <w:rFonts w:ascii="Times New Roman" w:hAnsi="Times New Roman" w:cs="Times New Roman"/>
+          <w:sz w:val="28"/>
+          <w:szCs w:val="28"/>
+          <w:u w:val="single"/>
+        </w:rPr>
+        <w:t xml:space="preserve"> </w:t>
+      </w:r>
+      <w:r>
+        <w:rPr>
+          <w:rFonts w:ascii="Times New Roman" w:hAnsi="Times New Roman" w:cs="Times New Roman"/>
+          <w:sz w:val="28"/>
+          <w:szCs w:val="28"/>
+        </w:rPr>
+        <w:t xml:space="preserve"> </w:t>
+      </w:r>
+      <w:r>
+        <w:rPr>
+          <w:rFonts w:ascii="Times New Roman" w:hAnsi="Times New Roman" w:cs="Times New Roman"/>
+          <w:b/>
+          <w:bCs/>
+          <w:color w:val="92D050"/>
+          <w:sz w:val="28"/>
+          <w:szCs w:val="28"/>
+        </w:rPr>
+        <w:t xml:space="preserve">  </w:t>
+      </w:r>
+      <w:r>
+        <w:rPr>
+          <w:rFonts w:ascii="Times New Roman" w:hAnsi="Times New Roman" w:cs="Times New Roman"/>
+          <w:b/>
+          <w:bCs/>
+          <w:color w:val="92D050"/>
+          <w:sz w:val="28"/>
+          <w:szCs w:val="28"/>
+        </w:rPr>
+        <w:t>pass</w:t>
+      </w:r>
+    </w:p>
+    <w:p>
+      <w:pPr>
+        <w:rPr>
+          <w:rtl/>
+        </w:rPr>
+      </w:pPr>
+    </w:p>
+    <w:p>
+      <w:pPr>
+        <w:rPr>
+          <w:rtl/>
+        </w:rPr>
+      </w:pPr>
+    </w:p>
+    <w:p>
+      <w:pPr>
+        <w:rPr>
+          <w:rtl/>
+        </w:rPr>
+      </w:pPr>
+    </w:p>
+    <w:p>
+      <w:pPr>
+        <w:rPr>
+          <w:rtl/>
+        </w:rPr>
+      </w:pPr>
+    </w:p>
+    <w:p>
+      <w:pPr>
+        <w:rPr>
+          <w:rtl/>
+        </w:rPr>
+      </w:pPr>
+    </w:p>
+    <w:p>
+      <w:pPr>
+        <w:rPr>
+          <w:rtl/>
+        </w:rPr>
+      </w:pPr>
+    </w:p>
+    <w:p>
+      <w:pPr>
+        <w:rPr>
+          <w:rtl/>
+        </w:rPr>
+      </w:pPr>
+    </w:p>
+    <w:p>
+      <w:pPr>
+        <w:rPr>
+          <w:rtl/>
+        </w:rPr>
+      </w:pPr>
+    </w:p>
+    <w:p>
+      <w:pPr>
+        <w:rPr>
+          <w:rtl/>
+        </w:rPr>
+      </w:pPr>
+    </w:p>
+    <w:p>
+      <w:pPr>
+        <w:rPr>
+          <w:rtl/>
+        </w:rPr>
+      </w:pPr>
+    </w:p>
+    <w:p>
+      <w:pPr>
+        <w:rPr>
+          <w:rtl/>
+        </w:rPr>
+      </w:pPr>
+    </w:p>
+    <w:p>
+      <w:pPr>
+        <w:rPr>
+          <w:rtl/>
+        </w:rPr>
+      </w:pPr>
+    </w:p>
+    <w:p>
+      <w:pPr>
+        <w:rPr>
+          <w:rtl/>
+        </w:rPr>
+      </w:pPr>
+    </w:p>
     <w:p/>
-    <w:p>
-      <w:pPr>
-        <w:rPr>
-          <w:rtl/>
-        </w:rPr>
-      </w:pPr>
-    </w:p>
-    <w:p>
-      <w:pPr>
-        <w:rPr>
-          <w:rtl/>
-        </w:rPr>
-      </w:pPr>
-    </w:p>
-    <w:p>
-      <w:pPr>
-        <w:rPr>
-          <w:rtl/>
-        </w:rPr>
-      </w:pPr>
-    </w:p>
-    <w:p>
-      <w:pPr>
-        <w:rPr>
-          <w:rtl/>
-        </w:rPr>
-      </w:pPr>
-    </w:p>
-    <w:p>
-      <w:pPr>
-        <w:rPr>
-          <w:rtl/>
-        </w:rPr>
-      </w:pPr>
-    </w:p>
-    <w:p>
-      <w:pPr>
-        <w:rPr>
-          <w:rtl/>
-        </w:rPr>
-      </w:pPr>
-    </w:p>
-    <w:p>
-      <w:pPr>
-        <w:rPr>
-          <w:rtl/>
-        </w:rPr>
-      </w:pPr>
-    </w:p>
-    <w:p>
-      <w:pPr>
-        <w:rPr>
-          <w:rtl/>
-        </w:rPr>
-      </w:pPr>
-    </w:p>
-    <w:p>
-      <w:pPr>
-        <w:rPr>
-          <w:rtl/>
-        </w:rPr>
-      </w:pPr>
-    </w:p>
-    <w:p>
-      <w:pPr>
-        <w:rPr>
-          <w:rtl/>
-        </w:rPr>
-      </w:pPr>
-    </w:p>
-    <w:p>
-      <w:pPr>
-        <w:rPr>
-          <w:rtl/>
-        </w:rPr>
-      </w:pPr>
-    </w:p>
-    <w:p>
-      <w:pPr>
-        <w:rPr>
-          <w:rtl/>
-        </w:rPr>
-      </w:pPr>
-    </w:p>
-    <w:p>
-      <w:pPr>
-        <w:rPr>
-          <w:rtl/>
-        </w:rPr>
-      </w:pPr>
-    </w:p>
-    <w:p>
-      <w:pPr>
-        <w:rPr>
-          <w:rtl/>
-        </w:rPr>
-      </w:pPr>
-    </w:p>
-    <w:p>
-      <w:pPr>
-        <w:rPr>
-          <w:rtl/>
-        </w:rPr>
-      </w:pPr>
-    </w:p>
+    <w:p/>
     <w:p/>
     <w:p/>
     <w:p/>
@@ -3081,14 +5887,14 @@
   <w:abstractNum w:abstractNumId="1">
     <w:nsid w:val="048B750A"/>
     <w:multiLevelType w:val="hybridMultilevel"/>
-    <w:tmpl w:val="90629D86"/>
+    <w:tmpl w:val="EE827D6E"/>
     <w:lvl w:ilvl="0" w:tplc="0409000F">
       <w:start w:val="1"/>
       <w:numFmt w:val="decimal"/>
       <w:lvlText w:val="%1."/>
       <w:lvlJc w:val="left"/>
       <w:pPr>
-        <w:ind w:left="720" w:hanging="360"/>
+        <w:ind w:left="540" w:hanging="360"/>
       </w:pPr>
     </w:lvl>
     <w:lvl w:ilvl="1" w:tplc="04090019" w:tentative="1">
@@ -3097,7 +5903,7 @@
       <w:lvlText w:val="%2."/>
       <w:lvlJc w:val="left"/>
       <w:pPr>
-        <w:ind w:left="1440" w:hanging="360"/>
+        <w:ind w:left="1260" w:hanging="360"/>
       </w:pPr>
     </w:lvl>
     <w:lvl w:ilvl="2" w:tplc="0409001B" w:tentative="1">
@@ -3106,7 +5912,7 @@
       <w:lvlText w:val="%3."/>
       <w:lvlJc w:val="right"/>
       <w:pPr>
-        <w:ind w:left="2160" w:hanging="180"/>
+        <w:ind w:left="1980" w:hanging="180"/>
       </w:pPr>
     </w:lvl>
     <w:lvl w:ilvl="3" w:tplc="0409000F" w:tentative="1">
@@ -3115,7 +5921,7 @@
       <w:lvlText w:val="%4."/>
       <w:lvlJc w:val="left"/>
       <w:pPr>
-        <w:ind w:left="2880" w:hanging="360"/>
+        <w:ind w:left="2700" w:hanging="360"/>
       </w:pPr>
     </w:lvl>
     <w:lvl w:ilvl="4" w:tplc="04090019" w:tentative="1">
@@ -3124,7 +5930,7 @@
       <w:lvlText w:val="%5."/>
       <w:lvlJc w:val="left"/>
       <w:pPr>
-        <w:ind w:left="3600" w:hanging="360"/>
+        <w:ind w:left="3420" w:hanging="360"/>
       </w:pPr>
     </w:lvl>
     <w:lvl w:ilvl="5" w:tplc="0409001B" w:tentative="1">
@@ -3133,7 +5939,7 @@
       <w:lvlText w:val="%6."/>
       <w:lvlJc w:val="right"/>
       <w:pPr>
-        <w:ind w:left="4320" w:hanging="180"/>
+        <w:ind w:left="4140" w:hanging="180"/>
       </w:pPr>
     </w:lvl>
     <w:lvl w:ilvl="6" w:tplc="0409000F" w:tentative="1">
@@ -3142,7 +5948,7 @@
       <w:lvlText w:val="%7."/>
       <w:lvlJc w:val="left"/>
       <w:pPr>
-        <w:ind w:left="5040" w:hanging="360"/>
+        <w:ind w:left="4860" w:hanging="360"/>
       </w:pPr>
     </w:lvl>
     <w:lvl w:ilvl="7" w:tplc="04090019" w:tentative="1">
@@ -3151,7 +5957,7 @@
       <w:lvlText w:val="%8."/>
       <w:lvlJc w:val="left"/>
       <w:pPr>
-        <w:ind w:left="5760" w:hanging="360"/>
+        <w:ind w:left="5580" w:hanging="360"/>
       </w:pPr>
     </w:lvl>
     <w:lvl w:ilvl="8" w:tplc="0409001B" w:tentative="1">
@@ -3160,11 +5966,124 @@
       <w:lvlText w:val="%9."/>
       <w:lvlJc w:val="right"/>
       <w:pPr>
-        <w:ind w:left="6480" w:hanging="180"/>
+        <w:ind w:left="6300" w:hanging="180"/>
       </w:pPr>
     </w:lvl>
   </w:abstractNum>
   <w:abstractNum w:abstractNumId="2">
+    <w:nsid w:val="055E1ADA"/>
+    <w:multiLevelType w:val="hybridMultilevel"/>
+    <w:tmpl w:val="BB94993C"/>
+    <w:lvl w:ilvl="0" w:tplc="04090001">
+      <w:start w:val="1"/>
+      <w:numFmt w:val="bullet"/>
+      <w:lvlText w:val=""/>
+      <w:lvlJc w:val="left"/>
+      <w:pPr>
+        <w:ind w:left="1080" w:hanging="360"/>
+      </w:pPr>
+      <w:rPr>
+        <w:rFonts w:ascii="Symbol" w:hAnsi="Symbol" w:hint="default"/>
+      </w:rPr>
+    </w:lvl>
+    <w:lvl w:ilvl="1" w:tplc="04090003" w:tentative="1">
+      <w:start w:val="1"/>
+      <w:numFmt w:val="bullet"/>
+      <w:lvlText w:val="o"/>
+      <w:lvlJc w:val="left"/>
+      <w:pPr>
+        <w:ind w:left="1800" w:hanging="360"/>
+      </w:pPr>
+      <w:rPr>
+        <w:rFonts w:ascii="Courier New" w:hAnsi="Courier New" w:cs="Courier New" w:hint="default"/>
+      </w:rPr>
+    </w:lvl>
+    <w:lvl w:ilvl="2" w:tplc="04090005" w:tentative="1">
+      <w:start w:val="1"/>
+      <w:numFmt w:val="bullet"/>
+      <w:lvlText w:val=""/>
+      <w:lvlJc w:val="left"/>
+      <w:pPr>
+        <w:ind w:left="2520" w:hanging="360"/>
+      </w:pPr>
+      <w:rPr>
+        <w:rFonts w:ascii="Wingdings" w:hAnsi="Wingdings" w:hint="default"/>
+      </w:rPr>
+    </w:lvl>
+    <w:lvl w:ilvl="3" w:tplc="04090001" w:tentative="1">
+      <w:start w:val="1"/>
+      <w:numFmt w:val="bullet"/>
+      <w:lvlText w:val=""/>
+      <w:lvlJc w:val="left"/>
+      <w:pPr>
+        <w:ind w:left="3240" w:hanging="360"/>
+      </w:pPr>
+      <w:rPr>
+        <w:rFonts w:ascii="Symbol" w:hAnsi="Symbol" w:hint="default"/>
+      </w:rPr>
+    </w:lvl>
+    <w:lvl w:ilvl="4" w:tplc="04090003" w:tentative="1">
+      <w:start w:val="1"/>
+      <w:numFmt w:val="bullet"/>
+      <w:lvlText w:val="o"/>
+      <w:lvlJc w:val="left"/>
+      <w:pPr>
+        <w:ind w:left="3960" w:hanging="360"/>
+      </w:pPr>
+      <w:rPr>
+        <w:rFonts w:ascii="Courier New" w:hAnsi="Courier New" w:cs="Courier New" w:hint="default"/>
+      </w:rPr>
+    </w:lvl>
+    <w:lvl w:ilvl="5" w:tplc="04090005" w:tentative="1">
+      <w:start w:val="1"/>
+      <w:numFmt w:val="bullet"/>
+      <w:lvlText w:val=""/>
+      <w:lvlJc w:val="left"/>
+      <w:pPr>
+        <w:ind w:left="4680" w:hanging="360"/>
+      </w:pPr>
+      <w:rPr>
+        <w:rFonts w:ascii="Wingdings" w:hAnsi="Wingdings" w:hint="default"/>
+      </w:rPr>
+    </w:lvl>
+    <w:lvl w:ilvl="6" w:tplc="04090001" w:tentative="1">
+      <w:start w:val="1"/>
+      <w:numFmt w:val="bullet"/>
+      <w:lvlText w:val=""/>
+      <w:lvlJc w:val="left"/>
+      <w:pPr>
+        <w:ind w:left="5400" w:hanging="360"/>
+      </w:pPr>
+      <w:rPr>
+        <w:rFonts w:ascii="Symbol" w:hAnsi="Symbol" w:hint="default"/>
+      </w:rPr>
+    </w:lvl>
+    <w:lvl w:ilvl="7" w:tplc="04090003" w:tentative="1">
+      <w:start w:val="1"/>
+      <w:numFmt w:val="bullet"/>
+      <w:lvlText w:val="o"/>
+      <w:lvlJc w:val="left"/>
+      <w:pPr>
+        <w:ind w:left="6120" w:hanging="360"/>
+      </w:pPr>
+      <w:rPr>
+        <w:rFonts w:ascii="Courier New" w:hAnsi="Courier New" w:cs="Courier New" w:hint="default"/>
+      </w:rPr>
+    </w:lvl>
+    <w:lvl w:ilvl="8" w:tplc="04090005" w:tentative="1">
+      <w:start w:val="1"/>
+      <w:numFmt w:val="bullet"/>
+      <w:lvlText w:val=""/>
+      <w:lvlJc w:val="left"/>
+      <w:pPr>
+        <w:ind w:left="6840" w:hanging="360"/>
+      </w:pPr>
+      <w:rPr>
+        <w:rFonts w:ascii="Wingdings" w:hAnsi="Wingdings" w:hint="default"/>
+      </w:rPr>
+    </w:lvl>
+  </w:abstractNum>
+  <w:abstractNum w:abstractNumId="3">
     <w:nsid w:val="07020094"/>
     <w:multiLevelType w:val="hybridMultilevel"/>
     <w:tmpl w:val="90629D86"/>
@@ -3250,7 +6169,7 @@
       </w:pPr>
     </w:lvl>
   </w:abstractNum>
-  <w:abstractNum w:abstractNumId="3">
+  <w:abstractNum w:abstractNumId="4">
     <w:nsid w:val="0F944BEC"/>
     <w:multiLevelType w:val="hybridMultilevel"/>
     <w:tmpl w:val="90629D86"/>
@@ -3336,7 +6255,7 @@
       </w:pPr>
     </w:lvl>
   </w:abstractNum>
-  <w:abstractNum w:abstractNumId="4">
+  <w:abstractNum w:abstractNumId="5">
     <w:nsid w:val="32616509"/>
     <w:multiLevelType w:val="hybridMultilevel"/>
     <w:tmpl w:val="B92ECECE"/>
@@ -3449,7 +6368,7 @@
       </w:rPr>
     </w:lvl>
   </w:abstractNum>
-  <w:abstractNum w:abstractNumId="5">
+  <w:abstractNum w:abstractNumId="6">
     <w:nsid w:val="469A4C77"/>
     <w:multiLevelType w:val="hybridMultilevel"/>
     <w:tmpl w:val="7B829752"/>
@@ -3562,7 +6481,7 @@
       </w:rPr>
     </w:lvl>
   </w:abstractNum>
-  <w:abstractNum w:abstractNumId="6">
+  <w:abstractNum w:abstractNumId="7">
     <w:nsid w:val="495918CF"/>
     <w:multiLevelType w:val="hybridMultilevel"/>
     <w:tmpl w:val="90629D86"/>
@@ -3648,7 +6567,7 @@
       </w:pPr>
     </w:lvl>
   </w:abstractNum>
-  <w:abstractNum w:abstractNumId="7">
+  <w:abstractNum w:abstractNumId="8">
     <w:nsid w:val="61BF2552"/>
     <w:multiLevelType w:val="hybridMultilevel"/>
     <w:tmpl w:val="90629D86"/>
@@ -3735,7 +6654,7 @@
     </w:lvl>
   </w:abstractNum>
   <w:num w:numId="1">
-    <w:abstractNumId w:val="5"/>
+    <w:abstractNumId w:val="6"/>
   </w:num>
   <w:num w:numId="2">
     <w:abstractNumId w:val="0"/>
@@ -3744,19 +6663,22 @@
     <w:abstractNumId w:val="1"/>
   </w:num>
   <w:num w:numId="4">
+    <w:abstractNumId w:val="4"/>
+  </w:num>
+  <w:num w:numId="5">
+    <w:abstractNumId w:val="8"/>
+  </w:num>
+  <w:num w:numId="6">
     <w:abstractNumId w:val="3"/>
   </w:num>
-  <w:num w:numId="5">
+  <w:num w:numId="7">
     <w:abstractNumId w:val="7"/>
   </w:num>
-  <w:num w:numId="6">
+  <w:num w:numId="8">
+    <w:abstractNumId w:val="5"/>
+  </w:num>
+  <w:num w:numId="9">
     <w:abstractNumId w:val="2"/>
-  </w:num>
-  <w:num w:numId="7">
-    <w:abstractNumId w:val="6"/>
-  </w:num>
-  <w:num w:numId="8">
-    <w:abstractNumId w:val="4"/>
   </w:num>
 </w:numbering>
 </file>
@@ -3993,7 +6915,6 @@
   <w:style w:type="character" w:default="1" w:styleId="DefaultParagraphFont">
     <w:name w:val="Default Paragraph Font"/>
     <w:uiPriority w:val="1"/>
-    <w:semiHidden/>
     <w:unhideWhenUsed/>
   </w:style>
   <w:style w:type="table" w:default="1" w:styleId="TableNormal">

</xml_diff>